<commit_message>
switched many eps to pdf
</commit_message>
<xml_diff>
--- a/StudentGuideModule2/deriving_em_waves/deriving electromagnetic wave eqn.docx
+++ b/StudentGuideModule2/deriving_em_waves/deriving electromagnetic wave eqn.docx
@@ -1,6 +1,6 @@
 
 <file path=word/document.xml><?xml version="1.0" encoding="utf-8"?>
-<w:document xmlns:wpc="http://schemas.microsoft.com/office/word/2010/wordprocessingCanvas" xmlns:mc="http://schemas.openxmlformats.org/markup-compatibility/2006" xmlns:o="urn:schemas-microsoft-com:office:office" xmlns:r="http://schemas.openxmlformats.org/officeDocument/2006/relationships" xmlns:m="http://schemas.openxmlformats.org/officeDocument/2006/math" xmlns:v="urn:schemas-microsoft-com:vml" xmlns:wp14="http://schemas.microsoft.com/office/word/2010/wordprocessingDrawing" xmlns:wp="http://schemas.openxmlformats.org/drawingml/2006/wordprocessingDrawing" xmlns:w10="urn:schemas-microsoft-com:office:word" xmlns:w="http://schemas.openxmlformats.org/wordprocessingml/2006/main" xmlns:w14="http://schemas.microsoft.com/office/word/2010/wordml" xmlns:wpg="http://schemas.microsoft.com/office/word/2010/wordprocessingGroup" xmlns:wpi="http://schemas.microsoft.com/office/word/2010/wordprocessingInk" xmlns:wne="http://schemas.microsoft.com/office/word/2006/wordml" xmlns:wps="http://schemas.microsoft.com/office/word/2010/wordprocessingShape" mc:Ignorable="w14 wp14">
+<w:document xmlns:wpc="http://schemas.microsoft.com/office/word/2010/wordprocessingCanvas" xmlns:cx="http://schemas.microsoft.com/office/drawing/2014/chartex" xmlns:cx1="http://schemas.microsoft.com/office/drawing/2015/9/8/chartex" xmlns:cx2="http://schemas.microsoft.com/office/drawing/2015/10/21/chartex" xmlns:cx3="http://schemas.microsoft.com/office/drawing/2016/5/9/chartex" xmlns:cx4="http://schemas.microsoft.com/office/drawing/2016/5/10/chartex" xmlns:cx5="http://schemas.microsoft.com/office/drawing/2016/5/11/chartex" xmlns:cx6="http://schemas.microsoft.com/office/drawing/2016/5/12/chartex" xmlns:cx7="http://schemas.microsoft.com/office/drawing/2016/5/13/chartex" xmlns:cx8="http://schemas.microsoft.com/office/drawing/2016/5/14/chartex" xmlns:mc="http://schemas.openxmlformats.org/markup-compatibility/2006" xmlns:aink="http://schemas.microsoft.com/office/drawing/2016/ink" xmlns:am3d="http://schemas.microsoft.com/office/drawing/2017/model3d" xmlns:o="urn:schemas-microsoft-com:office:office" xmlns:r="http://schemas.openxmlformats.org/officeDocument/2006/relationships" xmlns:m="http://schemas.openxmlformats.org/officeDocument/2006/math" xmlns:v="urn:schemas-microsoft-com:vml" xmlns:wp14="http://schemas.microsoft.com/office/word/2010/wordprocessingDrawing" xmlns:wp="http://schemas.openxmlformats.org/drawingml/2006/wordprocessingDrawing" xmlns:w10="urn:schemas-microsoft-com:office:word" xmlns:w="http://schemas.openxmlformats.org/wordprocessingml/2006/main" xmlns:w14="http://schemas.microsoft.com/office/word/2010/wordml" xmlns:w15="http://schemas.microsoft.com/office/word/2012/wordml" xmlns:w16cid="http://schemas.microsoft.com/office/word/2016/wordml/cid" xmlns:w16se="http://schemas.microsoft.com/office/word/2015/wordml/symex" xmlns:wpg="http://schemas.microsoft.com/office/word/2010/wordprocessingGroup" xmlns:wpi="http://schemas.microsoft.com/office/word/2010/wordprocessingInk" xmlns:wne="http://schemas.microsoft.com/office/word/2006/wordml" xmlns:wps="http://schemas.microsoft.com/office/word/2010/wordprocessingShape" mc:Ignorable="w14 w15 w16se w16cid wp14">
   <w:body>
     <w:p>
       <w:pPr>
@@ -864,40 +864,40 @@
           </mc:Choice>
           <mc:Fallback>
             <w:pict>
-              <v:group id="Group 25" o:spid="_x0000_s1026" style="position:absolute;margin-left:314.6pt;margin-top:-9.2pt;width:183.75pt;height:167.5pt;z-index:251696128;mso-width-relative:margin;mso-height-relative:margin" coordorigin="914" coordsize="23347,21281" o:gfxdata="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">
-                <v:group id="Group 4" o:spid="_x0000_s1027" style="position:absolute;left:2514;width:19553;height:19010" coordorigin="3459" coordsize="19552,19013" o:gfxdata="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">
+              <v:group w14:anchorId="016C244A" id="Group 25" o:spid="_x0000_s1026" style="position:absolute;margin-left:314.6pt;margin-top:-9.2pt;width:183.75pt;height:167.5pt;z-index:251696128;mso-width-relative:margin;mso-height-relative:margin" coordorigin="914" coordsize="23347,21281" o:gfxdata="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">
+                <v:group id="Group 4" o:spid="_x0000_s1027" style="position:absolute;left:2514;width:19553;height:19010" coordorigin="3459" coordsize="19552,19013" o:gfxdata="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">
                   <v:shapetype id="_x0000_t32" coordsize="21600,21600" o:spt="32" o:oned="t" path="m,l21600,21600e" filled="f">
                     <v:path arrowok="t" fillok="f" o:connecttype="none"/>
                     <o:lock v:ext="edit" shapetype="t"/>
                   </v:shapetype>
-                  <v:shape id="Straight Arrow Connector 1" o:spid="_x0000_s1028" type="#_x0000_t32" style="position:absolute;left:7160;width:0;height:14325;flip:y;visibility:visible;mso-wrap-style:square" o:connectortype="straight" o:gfxdata="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" strokecolor="black [3213]">
+                  <v:shape id="Straight Arrow Connector 1" o:spid="_x0000_s1028" type="#_x0000_t32" style="position:absolute;left:7160;width:0;height:14325;flip:y;visibility:visible;mso-wrap-style:square" o:connectortype="straight" o:gfxdata="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" strokecolor="black [3213]">
                     <v:stroke endarrow="open"/>
                   </v:shape>
-                  <v:shape id="Straight Arrow Connector 2" o:spid="_x0000_s1029" type="#_x0000_t32" style="position:absolute;left:7162;top:14325;width:15850;height:0;visibility:visible;mso-wrap-style:square" o:connectortype="straight" o:gfxdata="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" strokecolor="black [3213]">
+                  <v:shape id="Straight Arrow Connector 2" o:spid="_x0000_s1029" type="#_x0000_t32" style="position:absolute;left:7162;top:14325;width:15850;height:0;visibility:visible;mso-wrap-style:square" o:connectortype="straight" o:gfxdata="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" strokecolor="black [3213]">
                     <v:stroke endarrow="open"/>
                   </v:shape>
-                  <v:shape id="Straight Arrow Connector 3" o:spid="_x0000_s1030" type="#_x0000_t32" style="position:absolute;left:3459;top:14325;width:3703;height:4688;flip:x;visibility:visible;mso-wrap-style:square" o:connectortype="straight" o:gfxdata="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" strokecolor="black [3213]">
+                  <v:shape id="Straight Arrow Connector 3" o:spid="_x0000_s1030" type="#_x0000_t32" style="position:absolute;left:3459;top:14325;width:3703;height:4688;flip:x;visibility:visible;mso-wrap-style:square" o:connectortype="straight" o:gfxdata="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" strokecolor="black [3213]">
                     <v:stroke endarrow="open"/>
                   </v:shape>
                 </v:group>
-                <v:shape id="Straight Arrow Connector 12" o:spid="_x0000_s1031" type="#_x0000_t32" style="position:absolute;left:11658;top:4800;width:0;height:7773;flip:y;visibility:visible;mso-wrap-style:square" o:connectortype="straight" o:gfxdata="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" strokecolor="black [3213]" strokeweight="1.5pt">
+                <v:shape id="Straight Arrow Connector 12" o:spid="_x0000_s1031" type="#_x0000_t32" style="position:absolute;left:11658;top:4800;width:0;height:7773;flip:y;visibility:visible;mso-wrap-style:square" o:connectortype="straight" o:gfxdata="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" strokecolor="black [3213]" strokeweight="1.5pt">
                   <v:stroke endarrow="open"/>
                 </v:shape>
-                <v:shape id="Straight Arrow Connector 13" o:spid="_x0000_s1032" type="#_x0000_t32" style="position:absolute;left:13990;top:2880;width:0;height:9677;flip:y;visibility:visible;mso-wrap-style:square" o:connectortype="straight" o:gfxdata="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" strokecolor="black [3213]" strokeweight="1.5pt">
+                <v:shape id="Straight Arrow Connector 13" o:spid="_x0000_s1032" type="#_x0000_t32" style="position:absolute;left:13990;top:2880;width:0;height:9677;flip:y;visibility:visible;mso-wrap-style:square" o:connectortype="straight" o:gfxdata="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" strokecolor="black [3213]" strokeweight="1.5pt">
                   <v:stroke endarrow="open"/>
                 </v:shape>
-                <v:shape id="Straight Arrow Connector 14" o:spid="_x0000_s1033" type="#_x0000_t32" style="position:absolute;left:9189;top:12344;width:3505;height:4432;flip:x;visibility:visible;mso-wrap-style:square" o:connectortype="straight" o:gfxdata="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" strokecolor="black [3213]" strokeweight="1.5pt">
+                <v:shape id="Straight Arrow Connector 14" o:spid="_x0000_s1033" type="#_x0000_t32" style="position:absolute;left:9189;top:12344;width:3505;height:4432;flip:x;visibility:visible;mso-wrap-style:square" o:connectortype="straight" o:gfxdata="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" strokecolor="black [3213]" strokeweight="1.5pt">
                   <v:stroke endarrow="open"/>
                 </v:shape>
-                <v:rect id="Rectangle 15" o:spid="_x0000_s1034" style="position:absolute;left:11978;top:7772;width:1703;height:9004;visibility:visible;mso-wrap-style:square;v-text-anchor:middle" o:gfxdata="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" filled="f" strokecolor="black [3213]" strokeweight="1pt">
+                <v:rect id="Rectangle 15" o:spid="_x0000_s1034" style="position:absolute;left:11978;top:7772;width:1703;height:9004;visibility:visible;mso-wrap-style:square;v-text-anchor:middle" o:gfxdata="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" filled="f" strokecolor="black [3213]" strokeweight="1pt">
                   <v:stroke dashstyle="dash"/>
                 </v:rect>
-                <v:group id="Group 24" o:spid="_x0000_s1035" style="position:absolute;left:914;top:91;width:23348;height:21190" coordorigin="914" coordsize="23347,21189" o:gfxdata="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">
+                <v:group id="Group 24" o:spid="_x0000_s1035" style="position:absolute;left:914;top:91;width:23348;height:21190" coordorigin="914" coordsize="23347,21189" o:gfxdata="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">
                   <v:shapetype id="_x0000_t202" coordsize="21600,21600" o:spt="202" path="m,l,21600r21600,l21600,xe">
                     <v:stroke joinstyle="miter"/>
                     <v:path gradientshapeok="t" o:connecttype="rect"/>
                   </v:shapetype>
-                  <v:shape id="Text Box 16" o:spid="_x0000_s1036" type="#_x0000_t202" style="position:absolute;left:6812;top:4709;width:6020;height:4267;visibility:visible;mso-wrap-style:square;v-text-anchor:top" o:gfxdata="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" filled="f" stroked="f" strokeweight=".5pt">
+                  <v:shape id="Text Box 16" o:spid="_x0000_s1036" type="#_x0000_t202" style="position:absolute;left:6812;top:4709;width:6020;height:4267;visibility:visible;mso-wrap-style:square;v-text-anchor:top" o:gfxdata="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" filled="f" stroked="f" strokeweight=".5pt">
                     <v:textbox>
                       <w:txbxContent>
                         <w:p>
@@ -946,7 +946,7 @@
                       </w:txbxContent>
                     </v:textbox>
                   </v:shape>
-                  <v:shape id="Text Box 17" o:spid="_x0000_s1037" type="#_x0000_t202" style="position:absolute;left:5440;top:14950;width:6020;height:4267;visibility:visible;mso-wrap-style:square;v-text-anchor:top" o:gfxdata="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" filled="f" stroked="f" strokeweight=".5pt">
+                  <v:shape id="Text Box 17" o:spid="_x0000_s1037" type="#_x0000_t202" style="position:absolute;left:5440;top:14950;width:6020;height:4267;visibility:visible;mso-wrap-style:square;v-text-anchor:top" o:gfxdata="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" filled="f" stroked="f" strokeweight=".5pt">
                     <v:textbox>
                       <w:txbxContent>
                         <w:p>
@@ -977,7 +977,7 @@
                       </w:txbxContent>
                     </v:textbox>
                   </v:shape>
-                  <v:shape id="Text Box 18" o:spid="_x0000_s1038" type="#_x0000_t202" style="position:absolute;left:13121;top:3246;width:8916;height:4267;visibility:visible;mso-wrap-style:square;v-text-anchor:top" o:gfxdata="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" filled="f" stroked="f" strokeweight=".5pt">
+                  <v:shape id="Text Box 18" o:spid="_x0000_s1038" type="#_x0000_t202" style="position:absolute;left:13121;top:3246;width:8916;height:4267;visibility:visible;mso-wrap-style:square;v-text-anchor:top" o:gfxdata="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" filled="f" stroked="f" strokeweight=".5pt">
                     <v:textbox>
                       <w:txbxContent>
                         <w:p>
@@ -1041,7 +1041,7 @@
                       </w:txbxContent>
                     </v:textbox>
                   </v:shape>
-                  <v:shape id="Text Box 19" o:spid="_x0000_s1039" type="#_x0000_t202" style="position:absolute;left:11795;top:10652;width:6020;height:4267;visibility:visible;mso-wrap-style:square;v-text-anchor:top" o:gfxdata="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" filled="f" stroked="f" strokeweight=".5pt">
+                  <v:shape id="Text Box 19" o:spid="_x0000_s1039" type="#_x0000_t202" style="position:absolute;left:11795;top:10652;width:6020;height:4267;visibility:visible;mso-wrap-style:square;v-text-anchor:top" o:gfxdata="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" filled="f" stroked="f" strokeweight=".5pt">
                     <v:textbox>
                       <w:txbxContent>
                         <w:p>
@@ -1062,7 +1062,7 @@
                       </w:txbxContent>
                     </v:textbox>
                   </v:shape>
-                  <v:shape id="Text Box 20" o:spid="_x0000_s1040" type="#_x0000_t202" style="position:absolute;left:9738;top:16276;width:6020;height:4267;visibility:visible;mso-wrap-style:square;v-text-anchor:top" o:gfxdata="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" filled="f" stroked="f" strokeweight=".5pt">
+                  <v:shape id="Text Box 20" o:spid="_x0000_s1040" type="#_x0000_t202" style="position:absolute;left:9738;top:16276;width:6020;height:4267;visibility:visible;mso-wrap-style:square;v-text-anchor:top" o:gfxdata="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" filled="f" stroked="f" strokeweight=".5pt">
                     <v:textbox>
                       <w:txbxContent>
                         <w:p>
@@ -1089,7 +1089,7 @@
                       </w:txbxContent>
                     </v:textbox>
                   </v:shape>
-                  <v:shape id="Text Box 21" o:spid="_x0000_s1041" type="#_x0000_t202" style="position:absolute;left:2514;width:6020;height:4267;visibility:visible;mso-wrap-style:square;v-text-anchor:top" o:gfxdata="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" filled="f" stroked="f" strokeweight=".5pt">
+                  <v:shape id="Text Box 21" o:spid="_x0000_s1041" type="#_x0000_t202" style="position:absolute;left:2514;width:6020;height:4267;visibility:visible;mso-wrap-style:square;v-text-anchor:top" o:gfxdata="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" filled="f" stroked="f" strokeweight=".5pt">
                     <v:textbox>
                       <w:txbxContent>
                         <w:p>
@@ -1107,7 +1107,7 @@
                       </w:txbxContent>
                     </v:textbox>
                   </v:shape>
-                  <v:shape id="Text Box 22" o:spid="_x0000_s1042" type="#_x0000_t202" style="position:absolute;left:18242;top:14173;width:6020;height:4267;visibility:visible;mso-wrap-style:square;v-text-anchor:top" o:gfxdata="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" filled="f" stroked="f" strokeweight=".5pt">
+                  <v:shape id="Text Box 22" o:spid="_x0000_s1042" type="#_x0000_t202" style="position:absolute;left:18242;top:14173;width:6020;height:4267;visibility:visible;mso-wrap-style:square;v-text-anchor:top" o:gfxdata="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" filled="f" stroked="f" strokeweight=".5pt">
                     <v:textbox>
                       <w:txbxContent>
                         <w:p>
@@ -1125,7 +1125,7 @@
                       </w:txbxContent>
                     </v:textbox>
                   </v:shape>
-                  <v:shape id="Text Box 23" o:spid="_x0000_s1043" type="#_x0000_t202" style="position:absolute;left:914;top:16922;width:6020;height:4267;visibility:visible;mso-wrap-style:square;v-text-anchor:top" o:gfxdata="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" filled="f" stroked="f" strokeweight=".5pt">
+                  <v:shape id="Text Box 23" o:spid="_x0000_s1043" type="#_x0000_t202" style="position:absolute;left:914;top:16922;width:6020;height:4267;visibility:visible;mso-wrap-style:square;v-text-anchor:top" o:gfxdata="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" filled="f" stroked="f" strokeweight=".5pt">
                     <v:textbox>
                       <w:txbxContent>
                         <w:p>
@@ -1197,18 +1197,8 @@
           <w:sz w:val="24"/>
           <w:szCs w:val="24"/>
         </w:rPr>
-        <w:t xml:space="preserve"> will </w:t>
+        <w:t xml:space="preserve"> will affect </w:t>
       </w:r>
-      <w:proofErr w:type="gramStart"/>
-      <w:r>
-        <w:rPr>
-          <w:rFonts w:ascii="Times New Roman" w:hAnsi="Times New Roman" w:cs="Times New Roman"/>
-          <w:sz w:val="24"/>
-          <w:szCs w:val="24"/>
-        </w:rPr>
-        <w:t xml:space="preserve">affect </w:t>
-      </w:r>
-      <w:proofErr w:type="gramEnd"/>
       <m:oMath>
         <m:acc>
           <m:accPr>
@@ -2597,8 +2587,8 @@
           </mc:Choice>
           <mc:Fallback>
             <w:pict>
-              <v:group id="Group 28" o:spid="_x0000_s1044" style="position:absolute;margin-left:12.9pt;margin-top:7.95pt;width:426.8pt;height:206.95pt;z-index:251674624" coordsize="54205,26280" o:gfxdata="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">
-                <v:shape id="Text Box 7" o:spid="_x0000_s1045" type="#_x0000_t202" style="position:absolute;left:38387;top:22342;width:15818;height:3931;visibility:visible;mso-wrap-style:square;v-text-anchor:top" o:gfxdata="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" filled="f" stroked="f" strokeweight=".5pt">
+              <v:group w14:anchorId="376F075A" id="Group 28" o:spid="_x0000_s1044" style="position:absolute;margin-left:12.9pt;margin-top:7.95pt;width:426.8pt;height:206.95pt;z-index:251674624" coordsize="54205,26280" o:gfxdata="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">
+                <v:shape id="Text Box 7" o:spid="_x0000_s1045" type="#_x0000_t202" style="position:absolute;left:38387;top:22342;width:15818;height:3931;visibility:visible;mso-wrap-style:square;v-text-anchor:top" o:gfxdata="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" filled="f" stroked="f" strokeweight=".5pt">
                   <v:textbox>
                     <w:txbxContent>
                       <w:p>
@@ -2614,7 +2604,7 @@
                     </w:txbxContent>
                   </v:textbox>
                 </v:shape>
-                <v:shape id="Text Box 8" o:spid="_x0000_s1046" type="#_x0000_t202" style="position:absolute;left:21566;top:21479;width:12115;height:4801;visibility:visible;mso-wrap-style:square;v-text-anchor:top" o:gfxdata="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" filled="f" strokeweight=".5pt">
+                <v:shape id="Text Box 8" o:spid="_x0000_s1046" type="#_x0000_t202" style="position:absolute;left:21566;top:21479;width:12115;height:4801;visibility:visible;mso-wrap-style:square;v-text-anchor:top" o:gfxdata="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" filled="f" strokeweight=".5pt">
                   <v:textbox>
                     <w:txbxContent>
                       <w:p>
@@ -2698,7 +2688,7 @@
                     </w:txbxContent>
                   </v:textbox>
                 </v:shape>
-                <v:shape id="Text Box 9" o:spid="_x0000_s1047" type="#_x0000_t202" style="position:absolute;left:517;top:15527;width:35204;height:6064;visibility:visible;mso-wrap-style:square;v-text-anchor:top" o:gfxdata="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" filled="f" stroked="f" strokeweight=".5pt">
+                <v:shape id="Text Box 9" o:spid="_x0000_s1047" type="#_x0000_t202" style="position:absolute;left:517;top:15527;width:35204;height:6064;visibility:visible;mso-wrap-style:square;v-text-anchor:top" o:gfxdata="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" filled="f" stroked="f" strokeweight=".5pt">
                   <v:textbox>
                     <w:txbxContent>
                       <w:p>
@@ -2916,7 +2906,7 @@
                     </w:txbxContent>
                   </v:textbox>
                 </v:shape>
-                <v:shape id="Text Box 10" o:spid="_x0000_s1048" type="#_x0000_t202" style="position:absolute;top:9834;width:36880;height:6064;visibility:visible;mso-wrap-style:square;v-text-anchor:top" o:gfxdata="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" filled="f" stroked="f" strokeweight=".5pt">
+                <v:shape id="Text Box 10" o:spid="_x0000_s1048" type="#_x0000_t202" style="position:absolute;top:9834;width:36880;height:6064;visibility:visible;mso-wrap-style:square;v-text-anchor:top" o:gfxdata="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" filled="f" stroked="f" strokeweight=".5pt">
                   <v:textbox>
                     <w:txbxContent>
                       <w:p>
@@ -3184,7 +3174,7 @@
                     </w:txbxContent>
                   </v:textbox>
                 </v:shape>
-                <v:shape id="Text Box 11" o:spid="_x0000_s1049" type="#_x0000_t202" style="position:absolute;width:36468;height:6064;visibility:visible;mso-wrap-style:square;v-text-anchor:top" o:gfxdata="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" filled="f" stroked="f" strokeweight=".5pt">
+                <v:shape id="Text Box 11" o:spid="_x0000_s1049" type="#_x0000_t202" style="position:absolute;width:36468;height:6064;visibility:visible;mso-wrap-style:square;v-text-anchor:top" o:gfxdata="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" filled="f" stroked="f" strokeweight=".5pt">
                   <v:textbox>
                     <w:txbxContent>
                       <w:p>
@@ -3607,7 +3597,6 @@
                                 </w:rPr>
                                 <w:t xml:space="preserve"> </w:t>
                               </w:r>
-                              <w:proofErr w:type="gramStart"/>
                               <w:r>
                                 <w:rPr>
                                   <w:rFonts w:ascii="Times New Roman" w:hAnsi="Times New Roman" w:cs="Times New Roman"/>
@@ -3625,7 +3614,6 @@
                                 </w:rPr>
                                 <w:t xml:space="preserve"> </w:t>
                               </w:r>
-                              <w:proofErr w:type="gramEnd"/>
                               <m:oMath>
                                 <m:r>
                                   <w:rPr>
@@ -3681,7 +3669,6 @@
                                 </w:rPr>
                                 <w:t xml:space="preserve"> </w:t>
                               </w:r>
-                              <w:proofErr w:type="gramStart"/>
                               <w:r>
                                 <w:rPr>
                                   <w:rFonts w:ascii="Times New Roman" w:hAnsi="Times New Roman" w:cs="Times New Roman"/>
@@ -3699,7 +3686,6 @@
                                 </w:rPr>
                                 <w:t xml:space="preserve"> </w:t>
                               </w:r>
-                              <w:proofErr w:type="gramEnd"/>
                               <m:oMath>
                                 <m:r>
                                   <w:rPr>
@@ -3896,8 +3882,8 @@
           </mc:Choice>
           <mc:Fallback>
             <w:pict>
-              <v:group id="Group 60" o:spid="_x0000_s1050" style="position:absolute;margin-left:-3.55pt;margin-top:1.55pt;width:65.65pt;height:45.65pt;z-index:251739136;mso-width-relative:margin;mso-height-relative:margin" coordorigin="612" coordsize="8337,5802" o:gfxdata="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">
-                <v:shape id="Text Box 77" o:spid="_x0000_s1051" type="#_x0000_t202" style="position:absolute;left:612;top:1999;width:8337;height:3803;visibility:visible;mso-wrap-style:square;v-text-anchor:top" o:gfxdata="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" filled="f" stroked="f" strokeweight=".5pt">
+              <v:group w14:anchorId="377DF9E5" id="Group 60" o:spid="_x0000_s1050" style="position:absolute;margin-left:-3.55pt;margin-top:1.55pt;width:65.65pt;height:45.65pt;z-index:251739136;mso-width-relative:margin;mso-height-relative:margin" coordorigin="612" coordsize="8337,5802" o:gfxdata="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">
+                <v:shape id="Text Box 77" o:spid="_x0000_s1051" type="#_x0000_t202" style="position:absolute;left:612;top:1999;width:8337;height:3803;visibility:visible;mso-wrap-style:square;v-text-anchor:top" o:gfxdata="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" filled="f" stroked="f" strokeweight=".5pt">
                   <v:textbox>
                     <w:txbxContent>
                       <w:p>
@@ -3936,7 +3922,6 @@
                           </w:rPr>
                           <w:t xml:space="preserve"> </w:t>
                         </w:r>
-                        <w:proofErr w:type="gramStart"/>
                         <w:r>
                           <w:rPr>
                             <w:rFonts w:ascii="Times New Roman" w:hAnsi="Times New Roman" w:cs="Times New Roman"/>
@@ -3954,7 +3939,6 @@
                           </w:rPr>
                           <w:t xml:space="preserve"> </w:t>
                         </w:r>
-                        <w:proofErr w:type="gramEnd"/>
                         <m:oMath>
                           <m:r>
                             <w:rPr>
@@ -4010,7 +3994,6 @@
                           </w:rPr>
                           <w:t xml:space="preserve"> </w:t>
                         </w:r>
-                        <w:proofErr w:type="gramStart"/>
                         <w:r>
                           <w:rPr>
                             <w:rFonts w:ascii="Times New Roman" w:hAnsi="Times New Roman" w:cs="Times New Roman"/>
@@ -4028,7 +4011,6 @@
                           </w:rPr>
                           <w:t xml:space="preserve"> </w:t>
                         </w:r>
-                        <w:proofErr w:type="gramEnd"/>
                         <m:oMath>
                           <m:r>
                             <w:rPr>
@@ -4051,8 +4033,8 @@
                     </w:txbxContent>
                   </v:textbox>
                 </v:shape>
-                <v:roundrect id="Rounded Rectangle 78" o:spid="_x0000_s1052" style="position:absolute;left:1329;top:2356;width:7029;height:3143;visibility:visible;mso-wrap-style:square;v-text-anchor:middle" arcsize="10923f" o:gfxdata="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" filled="f" strokecolor="black [3213]"/>
-                <v:shape id="Freeform 79" o:spid="_x0000_s1053" style="position:absolute;left:5055;width:2094;height:2352;rotation:180;visibility:visible;mso-wrap-style:square;v-text-anchor:middle" coordsize="210622,235802" o:gfxdata="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" path="m210622,c105124,42951,21554,98509,,235802e" filled="f" strokecolor="black [3213]">
+                <v:roundrect id="Rounded Rectangle 78" o:spid="_x0000_s1052" style="position:absolute;left:1329;top:2356;width:7029;height:3143;visibility:visible;mso-wrap-style:square;v-text-anchor:middle" arcsize="10923f" o:gfxdata="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" filled="f" strokecolor="black [3213]"/>
+                <v:shape id="Freeform 79" o:spid="_x0000_s1053" style="position:absolute;left:5055;width:2094;height:2352;rotation:180;visibility:visible;mso-wrap-style:square;v-text-anchor:middle" coordsize="210622,235802" o:gfxdata="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" path="m210622,c105124,42951,21554,98509,,235802e" filled="f" strokecolor="black [3213]">
                   <v:stroke endarrow="block"/>
                   <v:path arrowok="t" o:connecttype="custom" o:connectlocs="209371,0;0,235276" o:connectangles="0,0"/>
                 </v:shape>
@@ -4372,16 +4354,7 @@
                                     <w:sz w:val="24"/>
                                     <w:szCs w:val="24"/>
                                   </w:rPr>
-                                  <w:t>(</w:t>
-                                </w:r>
-                                <w:proofErr w:type="gramStart"/>
-                                <w:r>
-                                  <w:rPr>
-                                    <w:rFonts w:ascii="Times New Roman" w:eastAsiaTheme="minorEastAsia" w:hAnsi="Times New Roman" w:cs="Times New Roman"/>
-                                    <w:sz w:val="24"/>
-                                    <w:szCs w:val="24"/>
-                                  </w:rPr>
-                                  <w:t>f</w:t>
+                                  <w:t>(f</w:t>
                                 </w:r>
                                 <w:r>
                                   <w:rPr>
@@ -4389,34 +4362,7 @@
                                     <w:sz w:val="24"/>
                                     <w:szCs w:val="24"/>
                                   </w:rPr>
-                                  <w:t>rom</w:t>
-                                </w:r>
-                                <w:proofErr w:type="gramEnd"/>
-                                <w:r>
-                                  <w:rPr>
-                                    <w:rFonts w:ascii="Times New Roman" w:eastAsiaTheme="minorEastAsia" w:hAnsi="Times New Roman" w:cs="Times New Roman"/>
-                                    <w:sz w:val="24"/>
-                                    <w:szCs w:val="24"/>
-                                  </w:rPr>
-                                  <w:t xml:space="preserve"> your </w:t>
-                                </w:r>
-                                <w:proofErr w:type="spellStart"/>
-                                <w:r>
-                                  <w:rPr>
-                                    <w:rFonts w:ascii="Times New Roman" w:eastAsiaTheme="minorEastAsia" w:hAnsi="Times New Roman" w:cs="Times New Roman"/>
-                                    <w:sz w:val="24"/>
-                                    <w:szCs w:val="24"/>
-                                  </w:rPr>
-                                  <w:t>calc</w:t>
-                                </w:r>
-                                <w:proofErr w:type="spellEnd"/>
-                                <w:r>
-                                  <w:rPr>
-                                    <w:rFonts w:ascii="Times New Roman" w:eastAsiaTheme="minorEastAsia" w:hAnsi="Times New Roman" w:cs="Times New Roman"/>
-                                    <w:sz w:val="24"/>
-                                    <w:szCs w:val="24"/>
-                                  </w:rPr>
-                                  <w:t xml:space="preserve"> class</w:t>
+                                  <w:t>rom your calc class</w:t>
                                 </w:r>
                                 <w:r>
                                   <w:rPr>
@@ -4572,9 +4518,9 @@
           </mc:Choice>
           <mc:Fallback>
             <w:pict>
-              <v:group id="Group 49" o:spid="_x0000_s1054" style="position:absolute;margin-left:149.25pt;margin-top:4.95pt;width:358.3pt;height:39.95pt;z-index:251700224" coordsize="45501,5075" o:gfxdata="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">
-                <v:group id="Group 48" o:spid="_x0000_s1055" style="position:absolute;left:10557;width:34944;height:4984" coordsize="34944,4984" o:gfxdata="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">
-                  <v:shape id="Text Box 5" o:spid="_x0000_s1056" type="#_x0000_t202" style="position:absolute;width:21031;height:4984;visibility:visible;mso-wrap-style:square;v-text-anchor:top" o:gfxdata="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" filled="f" stroked="f" strokeweight=".5pt">
+              <v:group w14:anchorId="102B1DB4" id="Group 49" o:spid="_x0000_s1054" style="position:absolute;margin-left:149.25pt;margin-top:4.95pt;width:358.3pt;height:39.95pt;z-index:251700224" coordsize="45501,5075" o:gfxdata="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">
+                <v:group id="Group 48" o:spid="_x0000_s1055" style="position:absolute;left:10557;width:34944;height:4984" coordsize="34944,4984" o:gfxdata="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">
+                  <v:shape id="Text Box 5" o:spid="_x0000_s1056" type="#_x0000_t202" style="position:absolute;width:21031;height:4984;visibility:visible;mso-wrap-style:square;v-text-anchor:top" o:gfxdata="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" filled="f" stroked="f" strokeweight=".5pt">
                     <v:textbox>
                       <w:txbxContent>
                         <w:p>
@@ -4755,7 +4701,7 @@
                       </w:txbxContent>
                     </v:textbox>
                   </v:shape>
-                  <v:shape id="Text Box 26" o:spid="_x0000_s1057" type="#_x0000_t202" style="position:absolute;left:19285;top:997;width:15659;height:3823;visibility:visible;mso-wrap-style:square;v-text-anchor:top" o:gfxdata="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" filled="f" stroked="f" strokeweight=".5pt">
+                  <v:shape id="Text Box 26" o:spid="_x0000_s1057" type="#_x0000_t202" style="position:absolute;left:19285;top:997;width:15659;height:3823;visibility:visible;mso-wrap-style:square;v-text-anchor:top" o:gfxdata="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" filled="f" stroked="f" strokeweight=".5pt">
                     <v:textbox>
                       <w:txbxContent>
                         <w:p>
@@ -4773,16 +4719,7 @@
                               <w:sz w:val="24"/>
                               <w:szCs w:val="24"/>
                             </w:rPr>
-                            <w:t>(</w:t>
-                          </w:r>
-                          <w:proofErr w:type="gramStart"/>
-                          <w:r>
-                            <w:rPr>
-                              <w:rFonts w:ascii="Times New Roman" w:eastAsiaTheme="minorEastAsia" w:hAnsi="Times New Roman" w:cs="Times New Roman"/>
-                              <w:sz w:val="24"/>
-                              <w:szCs w:val="24"/>
-                            </w:rPr>
-                            <w:t>f</w:t>
+                            <w:t>(f</w:t>
                           </w:r>
                           <w:r>
                             <w:rPr>
@@ -4790,34 +4727,7 @@
                               <w:sz w:val="24"/>
                               <w:szCs w:val="24"/>
                             </w:rPr>
-                            <w:t>rom</w:t>
-                          </w:r>
-                          <w:proofErr w:type="gramEnd"/>
-                          <w:r>
-                            <w:rPr>
-                              <w:rFonts w:ascii="Times New Roman" w:eastAsiaTheme="minorEastAsia" w:hAnsi="Times New Roman" w:cs="Times New Roman"/>
-                              <w:sz w:val="24"/>
-                              <w:szCs w:val="24"/>
-                            </w:rPr>
-                            <w:t xml:space="preserve"> your </w:t>
-                          </w:r>
-                          <w:proofErr w:type="spellStart"/>
-                          <w:r>
-                            <w:rPr>
-                              <w:rFonts w:ascii="Times New Roman" w:eastAsiaTheme="minorEastAsia" w:hAnsi="Times New Roman" w:cs="Times New Roman"/>
-                              <w:sz w:val="24"/>
-                              <w:szCs w:val="24"/>
-                            </w:rPr>
-                            <w:t>calc</w:t>
-                          </w:r>
-                          <w:proofErr w:type="spellEnd"/>
-                          <w:r>
-                            <w:rPr>
-                              <w:rFonts w:ascii="Times New Roman" w:eastAsiaTheme="minorEastAsia" w:hAnsi="Times New Roman" w:cs="Times New Roman"/>
-                              <w:sz w:val="24"/>
-                              <w:szCs w:val="24"/>
-                            </w:rPr>
-                            <w:t xml:space="preserve"> class</w:t>
+                            <w:t>rom your calc class</w:t>
                           </w:r>
                           <w:r>
                             <w:rPr>
@@ -4836,9 +4746,9 @@
                       </w:txbxContent>
                     </v:textbox>
                   </v:shape>
-                  <v:roundrect id="Rounded Rectangle 27" o:spid="_x0000_s1058" style="position:absolute;width:34944;height:4569;visibility:visible;mso-wrap-style:square;v-text-anchor:middle" arcsize="10923f" o:gfxdata="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" filled="f" strokecolor="black [3213]"/>
+                  <v:roundrect id="Rounded Rectangle 27" o:spid="_x0000_s1058" style="position:absolute;width:34944;height:4569;visibility:visible;mso-wrap-style:square;v-text-anchor:middle" arcsize="10923f" o:gfxdata="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" filled="f" strokecolor="black [3213]"/>
                 </v:group>
-                <v:shape id="Freeform 29" o:spid="_x0000_s1059" style="position:absolute;top:1911;width:10557;height:3164;visibility:visible;mso-wrap-style:square;v-text-anchor:middle" coordsize="1055716,316360" o:gfxdata="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" path="m1055716,33727c744681,6017,433647,-21692,257694,25414,81741,72520,40870,194440,,316360e" filled="f" strokecolor="black [3213]">
+                <v:shape id="Freeform 29" o:spid="_x0000_s1059" style="position:absolute;top:1911;width:10557;height:3164;visibility:visible;mso-wrap-style:square;v-text-anchor:middle" coordsize="1055716,316360" o:gfxdata="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" path="m1055716,33727c744681,6017,433647,-21692,257694,25414,81741,72520,40870,194440,,316360e" filled="f" strokecolor="black [3213]">
                   <v:stroke endarrow="block"/>
                   <v:path arrowok="t" o:connecttype="custom" o:connectlocs="1055716,33727;257694,25414;0,316360" o:connectangles="0,0,0"/>
                 </v:shape>
@@ -5786,26 +5696,26 @@
           <mc:Fallback>
             <w:pict>
               <v:group id="Group 70" o:spid="_x0000_s1060" style="position:absolute;margin-left:321.6pt;margin-top:23.4pt;width:183.7pt;height:167.5pt;z-index:251723776" coordsize="23329,21272" o:gfxdata="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">
-                <v:group id="Group 30" o:spid="_x0000_s1061" style="position:absolute;width:23329;height:21272" coordorigin="914" coordsize="23347,21281" o:gfxdata="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">
-                  <v:group id="Group 31" o:spid="_x0000_s1062" style="position:absolute;left:2514;width:19553;height:19010" coordorigin="3459" coordsize="19552,19013" o:gfxdata="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">
-                    <v:shape id="Straight Arrow Connector 32" o:spid="_x0000_s1063" type="#_x0000_t32" style="position:absolute;left:7160;width:0;height:14325;flip:y;visibility:visible;mso-wrap-style:square" o:connectortype="straight" o:gfxdata="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" strokecolor="black [3213]">
+                <v:group id="Group 30" o:spid="_x0000_s1061" style="position:absolute;width:23329;height:21272" coordorigin="914" coordsize="23347,21281" o:gfxdata="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">
+                  <v:group id="Group 31" o:spid="_x0000_s1062" style="position:absolute;left:2514;width:19553;height:19010" coordorigin="3459" coordsize="19552,19013" o:gfxdata="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">
+                    <v:shape id="Straight Arrow Connector 32" o:spid="_x0000_s1063" type="#_x0000_t32" style="position:absolute;left:7160;width:0;height:14325;flip:y;visibility:visible;mso-wrap-style:square" o:connectortype="straight" o:gfxdata="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" strokecolor="black [3213]">
                       <v:stroke endarrow="open"/>
                     </v:shape>
-                    <v:shape id="Straight Arrow Connector 33" o:spid="_x0000_s1064" type="#_x0000_t32" style="position:absolute;left:7162;top:14325;width:15850;height:0;visibility:visible;mso-wrap-style:square" o:connectortype="straight" o:gfxdata="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" strokecolor="black [3213]">
+                    <v:shape id="Straight Arrow Connector 33" o:spid="_x0000_s1064" type="#_x0000_t32" style="position:absolute;left:7162;top:14325;width:15850;height:0;visibility:visible;mso-wrap-style:square" o:connectortype="straight" o:gfxdata="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" strokecolor="black [3213]">
                       <v:stroke endarrow="open"/>
                     </v:shape>
-                    <v:shape id="Straight Arrow Connector 34" o:spid="_x0000_s1065" type="#_x0000_t32" style="position:absolute;left:3459;top:14325;width:3703;height:4688;flip:x;visibility:visible;mso-wrap-style:square" o:connectortype="straight" o:gfxdata="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" strokecolor="black [3213]">
+                    <v:shape id="Straight Arrow Connector 34" o:spid="_x0000_s1065" type="#_x0000_t32" style="position:absolute;left:3459;top:14325;width:3703;height:4688;flip:x;visibility:visible;mso-wrap-style:square" o:connectortype="straight" o:gfxdata="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" strokecolor="black [3213]">
                       <v:stroke endarrow="open"/>
                     </v:shape>
                   </v:group>
-                  <v:shape id="Straight Arrow Connector 35" o:spid="_x0000_s1066" type="#_x0000_t32" style="position:absolute;left:12896;top:4821;width:0;height:7772;flip:y;visibility:visible;mso-wrap-style:square" o:connectortype="straight" o:gfxdata="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" strokecolor="black [3213]" strokeweight="1.5pt">
+                  <v:shape id="Straight Arrow Connector 35" o:spid="_x0000_s1066" type="#_x0000_t32" style="position:absolute;left:12896;top:4821;width:0;height:7772;flip:y;visibility:visible;mso-wrap-style:square" o:connectortype="straight" o:gfxdata="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" strokecolor="black [3213]" strokeweight="1.5pt">
                     <v:stroke endarrow="open"/>
                   </v:shape>
-                  <v:shape id="Straight Arrow Connector 37" o:spid="_x0000_s1067" type="#_x0000_t32" style="position:absolute;left:8153;top:12344;width:3505;height:4432;flip:x;visibility:visible;mso-wrap-style:square" o:connectortype="straight" o:gfxdata="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" strokecolor="black [3213]" strokeweight="1.5pt">
+                  <v:shape id="Straight Arrow Connector 37" o:spid="_x0000_s1067" type="#_x0000_t32" style="position:absolute;left:8153;top:12344;width:3505;height:4432;flip:x;visibility:visible;mso-wrap-style:square" o:connectortype="straight" o:gfxdata="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" strokecolor="black [3213]" strokeweight="1.5pt">
                     <v:stroke endarrow="open"/>
                   </v:shape>
-                  <v:group id="Group 39" o:spid="_x0000_s1068" style="position:absolute;left:914;top:91;width:23348;height:21190" coordorigin="914" coordsize="23347,21189" o:gfxdata="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">
-                    <v:shape id="Text Box 40" o:spid="_x0000_s1069" type="#_x0000_t202" style="position:absolute;left:4214;top:14895;width:4551;height:3252;visibility:visible;mso-wrap-style:square;v-text-anchor:top" o:gfxdata="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" filled="f" stroked="f" strokeweight=".5pt">
+                  <v:group id="Group 39" o:spid="_x0000_s1068" style="position:absolute;left:914;top:91;width:23348;height:21190" coordorigin="914" coordsize="23347,21189" o:gfxdata="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">
+                    <v:shape id="Text Box 40" o:spid="_x0000_s1069" type="#_x0000_t202" style="position:absolute;left:4214;top:14895;width:4551;height:3252;visibility:visible;mso-wrap-style:square;v-text-anchor:top" o:gfxdata="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" filled="f" stroked="f" strokeweight=".5pt">
                       <v:textbox>
                         <w:txbxContent>
                           <w:p>
@@ -5854,7 +5764,7 @@
                         </w:txbxContent>
                       </v:textbox>
                     </v:shape>
-                    <v:shape id="Text Box 41" o:spid="_x0000_s1070" type="#_x0000_t202" style="position:absolute;left:10343;top:4267;width:2804;height:2728;visibility:visible;mso-wrap-style:square;v-text-anchor:top" o:gfxdata="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" filled="f" stroked="f" strokeweight=".5pt">
+                    <v:shape id="Text Box 41" o:spid="_x0000_s1070" type="#_x0000_t202" style="position:absolute;left:10343;top:4267;width:2804;height:2728;visibility:visible;mso-wrap-style:square;v-text-anchor:top" o:gfxdata="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" filled="f" stroked="f" strokeweight=".5pt">
                       <v:textbox>
                         <w:txbxContent>
                           <w:p>
@@ -5885,7 +5795,7 @@
                         </w:txbxContent>
                       </v:textbox>
                     </v:shape>
-                    <v:shape id="Text Box 42" o:spid="_x0000_s1071" type="#_x0000_t202" style="position:absolute;left:9858;top:16184;width:8916;height:4267;visibility:visible;mso-wrap-style:square;v-text-anchor:top" o:gfxdata="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" filled="f" stroked="f" strokeweight=".5pt">
+                    <v:shape id="Text Box 42" o:spid="_x0000_s1071" type="#_x0000_t202" style="position:absolute;left:9858;top:16184;width:8916;height:4267;visibility:visible;mso-wrap-style:square;v-text-anchor:top" o:gfxdata="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" filled="f" stroked="f" strokeweight=".5pt">
                       <v:textbox>
                         <w:txbxContent>
                           <w:p>
@@ -5949,7 +5859,7 @@
                         </w:txbxContent>
                       </v:textbox>
                     </v:shape>
-                    <v:shape id="Text Box 43" o:spid="_x0000_s1072" type="#_x0000_t202" style="position:absolute;left:13173;top:11730;width:3781;height:2674;visibility:visible;mso-wrap-style:square;v-text-anchor:top" o:gfxdata="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" filled="f" stroked="f" strokeweight=".5pt">
+                    <v:shape id="Text Box 43" o:spid="_x0000_s1072" type="#_x0000_t202" style="position:absolute;left:13173;top:11730;width:3781;height:2674;visibility:visible;mso-wrap-style:square;v-text-anchor:top" o:gfxdata="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" filled="f" stroked="f" strokeweight=".5pt">
                       <v:textbox>
                         <w:txbxContent>
                           <w:p>
@@ -5970,7 +5880,7 @@
                         </w:txbxContent>
                       </v:textbox>
                     </v:shape>
-                    <v:shape id="Text Box 44" o:spid="_x0000_s1073" type="#_x0000_t202" style="position:absolute;left:14508;top:6182;width:2965;height:2947;visibility:visible;mso-wrap-style:square;v-text-anchor:top" o:gfxdata="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" filled="f" stroked="f" strokeweight=".5pt">
+                    <v:shape id="Text Box 44" o:spid="_x0000_s1073" type="#_x0000_t202" style="position:absolute;left:14508;top:6182;width:2965;height:2947;visibility:visible;mso-wrap-style:square;v-text-anchor:top" o:gfxdata="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" filled="f" stroked="f" strokeweight=".5pt">
                       <v:textbox>
                         <w:txbxContent>
                           <w:p>
@@ -5997,7 +5907,7 @@
                         </w:txbxContent>
                       </v:textbox>
                     </v:shape>
-                    <v:shape id="Text Box 45" o:spid="_x0000_s1074" type="#_x0000_t202" style="position:absolute;left:2514;width:6020;height:4267;visibility:visible;mso-wrap-style:square;v-text-anchor:top" o:gfxdata="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" filled="f" stroked="f" strokeweight=".5pt">
+                    <v:shape id="Text Box 45" o:spid="_x0000_s1074" type="#_x0000_t202" style="position:absolute;left:2514;width:6020;height:4267;visibility:visible;mso-wrap-style:square;v-text-anchor:top" o:gfxdata="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" filled="f" stroked="f" strokeweight=".5pt">
                       <v:textbox>
                         <w:txbxContent>
                           <w:p>
@@ -6015,7 +5925,7 @@
                         </w:txbxContent>
                       </v:textbox>
                     </v:shape>
-                    <v:shape id="Text Box 46" o:spid="_x0000_s1075" type="#_x0000_t202" style="position:absolute;left:18242;top:14173;width:6020;height:4267;visibility:visible;mso-wrap-style:square;v-text-anchor:top" o:gfxdata="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" filled="f" stroked="f" strokeweight=".5pt">
+                    <v:shape id="Text Box 46" o:spid="_x0000_s1075" type="#_x0000_t202" style="position:absolute;left:18242;top:14173;width:6020;height:4267;visibility:visible;mso-wrap-style:square;v-text-anchor:top" o:gfxdata="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" filled="f" stroked="f" strokeweight=".5pt">
                       <v:textbox>
                         <w:txbxContent>
                           <w:p>
@@ -6033,7 +5943,7 @@
                         </w:txbxContent>
                       </v:textbox>
                     </v:shape>
-                    <v:shape id="Text Box 47" o:spid="_x0000_s1076" type="#_x0000_t202" style="position:absolute;left:914;top:16922;width:6020;height:4267;visibility:visible;mso-wrap-style:square;v-text-anchor:top" o:gfxdata="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" filled="f" stroked="f" strokeweight=".5pt">
+                    <v:shape id="Text Box 47" o:spid="_x0000_s1076" type="#_x0000_t202" style="position:absolute;left:914;top:16922;width:6020;height:4267;visibility:visible;mso-wrap-style:square;v-text-anchor:top" o:gfxdata="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" filled="f" stroked="f" strokeweight=".5pt">
                       <v:textbox>
                         <w:txbxContent>
                           <w:p>
@@ -6075,10 +5985,10 @@
                     <v:h position="#0,topLeft" xrange="0,21600"/>
                   </v:handles>
                 </v:shapetype>
-                <v:shape id="Parallelogram 67" o:spid="_x0000_s1077" type="#_x0000_t7" style="position:absolute;left:8444;top:8875;width:7595;height:7048;visibility:visible;mso-wrap-style:square;v-text-anchor:middle" o:gfxdata="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" adj="15996" filled="f" strokecolor="black [3213]" strokeweight="1pt">
+                <v:shape id="Parallelogram 67" o:spid="_x0000_s1077" type="#_x0000_t7" style="position:absolute;left:8444;top:8875;width:7595;height:7048;visibility:visible;mso-wrap-style:square;v-text-anchor:middle" o:gfxdata="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" adj="15996" filled="f" strokecolor="black [3213]" strokeweight="1pt">
                   <v:stroke dashstyle="dash"/>
                 </v:shape>
-                <v:shape id="Straight Arrow Connector 68" o:spid="_x0000_s1078" type="#_x0000_t32" style="position:absolute;left:8937;top:12593;width:4686;height:5931;flip:x;visibility:visible;mso-wrap-style:square" o:connectortype="straight" o:gfxdata="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" strokecolor="black [3213]" strokeweight="1.5pt">
+                <v:shape id="Straight Arrow Connector 68" o:spid="_x0000_s1078" type="#_x0000_t32" style="position:absolute;left:8937;top:12593;width:4686;height:5931;flip:x;visibility:visible;mso-wrap-style:square" o:connectortype="straight" o:gfxdata="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" strokecolor="black [3213]" strokeweight="1.5pt">
                   <v:stroke endarrow="open"/>
                 </v:shape>
                 <w10:wrap type="square"/>
@@ -6151,7 +6061,7 @@
           </mc:Choice>
           <mc:Fallback>
             <w:pict>
-              <v:line id="Straight Connector 69" o:spid="_x0000_s1026" style="position:absolute;z-index:251724800;visibility:visible;mso-wrap-style:square;mso-wrap-distance-left:9pt;mso-wrap-distance-top:0;mso-wrap-distance-right:9pt;mso-wrap-distance-bottom:0;mso-position-horizontal:absolute;mso-position-horizontal-relative:text;mso-position-vertical:absolute;mso-position-vertical-relative:text" from="-.95pt,17.15pt" to="480.75pt,17.15pt" o:gfxdata="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" strokecolor="black [3213]"/>
+              <v:line w14:anchorId="6F590C54" id="Straight Connector 69" o:spid="_x0000_s1026" style="position:absolute;z-index:251724800;visibility:visible;mso-wrap-style:square;mso-wrap-distance-left:9pt;mso-wrap-distance-top:0;mso-wrap-distance-right:9pt;mso-wrap-distance-bottom:0;mso-position-horizontal:absolute;mso-position-horizontal-relative:text;mso-position-vertical:absolute;mso-position-vertical-relative:text" from="-.95pt,17.15pt" to="480.75pt,17.15pt" o:gfxdata="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" strokecolor="black [3213]"/>
             </w:pict>
           </mc:Fallback>
         </mc:AlternateContent>
@@ -6227,18 +6137,8 @@
           <w:sz w:val="24"/>
           <w:szCs w:val="24"/>
         </w:rPr>
-        <w:t xml:space="preserve"> will </w:t>
+        <w:t xml:space="preserve"> will affect </w:t>
       </w:r>
-      <w:proofErr w:type="gramStart"/>
-      <w:r>
-        <w:rPr>
-          <w:rFonts w:ascii="Times New Roman" w:hAnsi="Times New Roman" w:cs="Times New Roman"/>
-          <w:sz w:val="24"/>
-          <w:szCs w:val="24"/>
-        </w:rPr>
-        <w:t xml:space="preserve">affect </w:t>
-      </w:r>
-      <w:proofErr w:type="gramEnd"/>
       <m:oMath>
         <m:acc>
           <m:accPr>
@@ -6346,17 +6246,7 @@
           <w:sz w:val="24"/>
           <w:szCs w:val="24"/>
         </w:rPr>
-        <w:t>d</w:t>
-      </w:r>
-      <w:bookmarkStart w:id="0" w:name="_GoBack"/>
-      <w:bookmarkEnd w:id="0"/>
-      <w:r>
-        <w:rPr>
-          <w:rFonts w:ascii="Times New Roman" w:hAnsi="Times New Roman" w:cs="Times New Roman"/>
-          <w:sz w:val="24"/>
-          <w:szCs w:val="24"/>
-        </w:rPr>
-        <w:t>eep</w:t>
+        <w:t>deep</w:t>
       </w:r>
       <w:r>
         <w:rPr>
@@ -6748,7 +6638,9 @@
                           <a:noFill/>
                           <a:ln w="9525">
                             <a:solidFill>
-                              <a:schemeClr val="accent1"/>
+                              <a:schemeClr val="bg1">
+                                <a:lumMod val="65000"/>
+                              </a:schemeClr>
                             </a:solidFill>
                             <a:prstDash val="sysDash"/>
                           </a:ln>
@@ -6790,7 +6682,9 @@
                           <a:noFill/>
                           <a:ln w="9525">
                             <a:solidFill>
-                              <a:schemeClr val="accent1"/>
+                              <a:schemeClr val="bg1">
+                                <a:lumMod val="65000"/>
+                              </a:schemeClr>
                             </a:solidFill>
                             <a:prstDash val="sysDash"/>
                           </a:ln>
@@ -6832,7 +6726,9 @@
                           <a:noFill/>
                           <a:ln w="9525">
                             <a:solidFill>
-                              <a:schemeClr val="accent1"/>
+                              <a:schemeClr val="bg1">
+                                <a:lumMod val="65000"/>
+                              </a:schemeClr>
                             </a:solidFill>
                             <a:prstDash val="sysDash"/>
                           </a:ln>
@@ -6874,7 +6770,9 @@
                           <a:noFill/>
                           <a:ln w="9525">
                             <a:solidFill>
-                              <a:schemeClr val="accent1"/>
+                              <a:schemeClr val="bg1">
+                                <a:lumMod val="65000"/>
+                              </a:schemeClr>
                             </a:solidFill>
                             <a:prstDash val="sysDash"/>
                           </a:ln>
@@ -6916,7 +6814,9 @@
                           <a:noFill/>
                           <a:ln w="9525">
                             <a:solidFill>
-                              <a:schemeClr val="accent1"/>
+                              <a:schemeClr val="bg1">
+                                <a:lumMod val="65000"/>
+                              </a:schemeClr>
                             </a:solidFill>
                             <a:prstDash val="sysDash"/>
                           </a:ln>
@@ -6952,20 +6852,20 @@
           </mc:Choice>
           <mc:Fallback>
             <w:pict>
-              <v:group id="Group 36" o:spid="_x0000_s1026" style="position:absolute;margin-left:14pt;margin-top:-6.05pt;width:440.85pt;height:224.05pt;z-index:251720704" coordsize="55987,28454" o:gfxdata="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">
-                <v:rect id="Rectangle 62" o:spid="_x0000_s1027" style="position:absolute;left:10160;top:2454;width:16789;height:4318;visibility:visible;mso-wrap-style:square;v-text-anchor:middle" o:gfxdata="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" filled="f" strokecolor="#4f81bd [3204]">
+              <v:group w14:anchorId="47DF346B" id="Group 36" o:spid="_x0000_s1026" style="position:absolute;margin-left:14pt;margin-top:-6.05pt;width:440.85pt;height:224.05pt;z-index:251720704" coordsize="55987,28454" o:gfxdata="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">
+                <v:rect id="Rectangle 62" o:spid="_x0000_s1027" style="position:absolute;left:10160;top:2454;width:16789;height:4318;visibility:visible;mso-wrap-style:square;v-text-anchor:middle" o:gfxdata="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" filled="f" strokecolor="#a5a5a5 [2092]">
                   <v:stroke dashstyle="3 1"/>
                 </v:rect>
-                <v:rect id="Rectangle 63" o:spid="_x0000_s1028" style="position:absolute;top:12319;width:49961;height:11709;visibility:visible;mso-wrap-style:square;v-text-anchor:middle" o:gfxdata="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" filled="f" strokecolor="#4f81bd [3204]">
+                <v:rect id="Rectangle 63" o:spid="_x0000_s1028" style="position:absolute;top:12319;width:49961;height:11709;visibility:visible;mso-wrap-style:square;v-text-anchor:middle" o:gfxdata="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" filled="f" strokecolor="#a5a5a5 [2092]">
                   <v:stroke dashstyle="3 1"/>
                 </v:rect>
-                <v:rect id="Rectangle 64" o:spid="_x0000_s1029" style="position:absolute;left:26035;top:24638;width:10972;height:3816;visibility:visible;mso-wrap-style:square;v-text-anchor:middle" o:gfxdata="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" filled="f" strokecolor="#4f81bd [3204]">
+                <v:rect id="Rectangle 64" o:spid="_x0000_s1029" style="position:absolute;left:26035;top:24638;width:10972;height:3816;visibility:visible;mso-wrap-style:square;v-text-anchor:middle" o:gfxdata="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" filled="f" strokecolor="#a5a5a5 [2092]">
                   <v:stroke dashstyle="3 1"/>
                 </v:rect>
-                <v:rect id="Rectangle 65" o:spid="_x0000_s1030" style="position:absolute;left:36703;top:7845;width:19284;height:3823;visibility:visible;mso-wrap-style:square;v-text-anchor:middle" o:gfxdata="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" filled="f" strokecolor="#4f81bd [3204]">
+                <v:rect id="Rectangle 65" o:spid="_x0000_s1030" style="position:absolute;left:36703;top:7845;width:19284;height:3823;visibility:visible;mso-wrap-style:square;v-text-anchor:middle" o:gfxdata="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" filled="f" strokecolor="#a5a5a5 [2092]">
                   <v:stroke dashstyle="3 1"/>
                 </v:rect>
-                <v:rect id="Rectangle 66" o:spid="_x0000_s1031" style="position:absolute;left:36576;width:5397;height:3511;visibility:visible;mso-wrap-style:square;v-text-anchor:middle" o:gfxdata="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" filled="f" strokecolor="#4f81bd [3204]">
+                <v:rect id="Rectangle 66" o:spid="_x0000_s1031" style="position:absolute;left:36576;width:5397;height:3511;visibility:visible;mso-wrap-style:square;v-text-anchor:middle" o:gfxdata="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" filled="f" strokecolor="#a5a5a5 [2092]">
                   <v:stroke dashstyle="3 1"/>
                 </v:rect>
               </v:group>
@@ -7193,8 +7093,8 @@
           </mc:Choice>
           <mc:Fallback>
             <w:pict>
-              <v:group id="Group 56" o:spid="_x0000_s1079" style="position:absolute;margin-left:219.25pt;margin-top:53.2pt;width:242.15pt;height:46.4pt;z-index:251709440" coordsize="30760,5898" o:gfxdata="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">
-                <v:shape id="Text Box 57" o:spid="_x0000_s1080" type="#_x0000_t202" style="position:absolute;top:913;width:13053;height:4985;visibility:visible;mso-wrap-style:square;v-text-anchor:top" o:gfxdata="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" filled="f" stroked="f" strokeweight=".5pt">
+              <v:group w14:anchorId="59ADAC15" id="Group 56" o:spid="_x0000_s1079" style="position:absolute;margin-left:219.25pt;margin-top:53.2pt;width:242.15pt;height:46.4pt;z-index:251709440" coordsize="30760,5898" o:gfxdata="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">
+                <v:shape id="Text Box 57" o:spid="_x0000_s1080" type="#_x0000_t202" style="position:absolute;top:913;width:13053;height:4985;visibility:visible;mso-wrap-style:square;v-text-anchor:top" o:gfxdata="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" filled="f" stroked="f" strokeweight=".5pt">
                   <v:textbox>
                     <w:txbxContent>
                       <w:p>
@@ -7294,7 +7194,7 @@
                     </w:txbxContent>
                   </v:textbox>
                 </v:shape>
-                <v:roundrect id="Rounded Rectangle 59" o:spid="_x0000_s1081" style="position:absolute;width:30760;height:4569;visibility:visible;mso-wrap-style:square;v-text-anchor:middle" arcsize="10923f" o:gfxdata="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" filled="f" strokecolor="black [3213]"/>
+                <v:roundrect id="Rounded Rectangle 59" o:spid="_x0000_s1081" style="position:absolute;width:30760;height:4569;visibility:visible;mso-wrap-style:square;v-text-anchor:middle" arcsize="10923f" o:gfxdata="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" filled="f" strokecolor="black [3213]"/>
               </v:group>
             </w:pict>
           </mc:Fallback>
@@ -7382,7 +7282,7 @@
           </mc:Choice>
           <mc:Fallback>
             <w:pict>
-              <v:shape id="Text Box 61" o:spid="_x0000_s1082" type="#_x0000_t202" style="position:absolute;margin-left:176.75pt;margin-top:691.85pt;width:131.55pt;height:37.8pt;z-index:251711488;visibility:visible;mso-wrap-style:square;mso-width-percent:0;mso-height-percent:0;mso-wrap-distance-left:9pt;mso-wrap-distance-top:0;mso-wrap-distance-right:9pt;mso-wrap-distance-bottom:0;mso-position-horizontal:absolute;mso-position-horizontal-relative:text;mso-position-vertical:absolute;mso-position-vertical-relative:page;mso-width-percent:0;mso-height-percent:0;mso-width-relative:margin;mso-height-relative:margin;v-text-anchor:top" o:gfxdata="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" filled="f" strokeweight=".5pt">
+              <v:shape w14:anchorId="7ABF5AC1" id="Text Box 61" o:spid="_x0000_s1082" type="#_x0000_t202" style="position:absolute;margin-left:176.75pt;margin-top:691.85pt;width:131.55pt;height:37.8pt;z-index:251711488;visibility:visible;mso-wrap-style:square;mso-width-percent:0;mso-height-percent:0;mso-wrap-distance-left:9pt;mso-wrap-distance-top:0;mso-wrap-distance-right:9pt;mso-wrap-distance-bottom:0;mso-position-horizontal:absolute;mso-position-horizontal-relative:text;mso-position-vertical:absolute;mso-position-vertical-relative:page;mso-width-percent:0;mso-height-percent:0;mso-width-relative:margin;mso-height-relative:margin;v-text-anchor:top" o:gfxdata="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" filled="f" strokeweight=".5pt">
                 <v:textbox>
                   <w:txbxContent>
                     <w:p/>
@@ -7519,7 +7419,7 @@
           </mc:Choice>
           <mc:Fallback>
             <w:pict>
-              <v:shape id="Text Box 51" o:spid="_x0000_s1083" type="#_x0000_t202" style="position:absolute;margin-left:176.7pt;margin-top:691.85pt;width:55.6pt;height:37.8pt;z-index:251705344;visibility:visible;mso-wrap-style:square;mso-width-percent:0;mso-height-percent:0;mso-wrap-distance-left:9pt;mso-wrap-distance-top:0;mso-wrap-distance-right:9pt;mso-wrap-distance-bottom:0;mso-position-horizontal:absolute;mso-position-horizontal-relative:text;mso-position-vertical:absolute;mso-position-vertical-relative:page;mso-width-percent:0;mso-height-percent:0;mso-width-relative:margin;mso-height-relative:margin;v-text-anchor:top" o:gfxdata="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" filled="f" stroked="f" strokeweight=".5pt">
+              <v:shape w14:anchorId="7FBD6791" id="Text Box 51" o:spid="_x0000_s1083" type="#_x0000_t202" style="position:absolute;margin-left:176.7pt;margin-top:691.85pt;width:55.6pt;height:37.8pt;z-index:251705344;visibility:visible;mso-wrap-style:square;mso-width-percent:0;mso-height-percent:0;mso-wrap-distance-left:9pt;mso-wrap-distance-top:0;mso-wrap-distance-right:9pt;mso-wrap-distance-bottom:0;mso-position-horizontal:absolute;mso-position-horizontal-relative:text;mso-position-vertical:absolute;mso-position-vertical-relative:page;mso-width-percent:0;mso-height-percent:0;mso-width-relative:margin;mso-height-relative:margin;v-text-anchor:top" o:gfxdata="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" filled="f" stroked="f" strokeweight=".5pt">
                 <v:textbox>
                   <w:txbxContent>
                     <w:p>
@@ -7825,7 +7725,7 @@
           </mc:Choice>
           <mc:Fallback>
             <w:pict>
-              <v:shape id="Text Box 54" o:spid="_x0000_s1084" type="#_x0000_t202" style="position:absolute;margin-left:5.85pt;margin-top:513.15pt;width:308.25pt;height:47.75pt;z-index:251708416;visibility:visible;mso-wrap-style:square;mso-width-percent:0;mso-height-percent:0;mso-wrap-distance-left:9pt;mso-wrap-distance-top:0;mso-wrap-distance-right:9pt;mso-wrap-distance-bottom:0;mso-position-horizontal:absolute;mso-position-horizontal-relative:text;mso-position-vertical:absolute;mso-position-vertical-relative:page;mso-width-percent:0;mso-height-percent:0;mso-width-relative:margin;mso-height-relative:margin;v-text-anchor:top" o:gfxdata="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" filled="f" stroked="f" strokeweight=".5pt">
+              <v:shape w14:anchorId="16D2E9CE" id="Text Box 54" o:spid="_x0000_s1084" type="#_x0000_t202" style="position:absolute;margin-left:5.85pt;margin-top:513.15pt;width:308.25pt;height:47.75pt;z-index:251708416;visibility:visible;mso-wrap-style:square;mso-width-percent:0;mso-height-percent:0;mso-wrap-distance-left:9pt;mso-wrap-distance-top:0;mso-wrap-distance-right:9pt;mso-wrap-distance-bottom:0;mso-position-horizontal:absolute;mso-position-horizontal-relative:text;mso-position-vertical:absolute;mso-position-vertical-relative:page;mso-width-percent:0;mso-height-percent:0;mso-width-relative:margin;mso-height-relative:margin;v-text-anchor:top" o:gfxdata="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" filled="f" stroked="f" strokeweight=".5pt">
                 <v:textbox>
                   <w:txbxContent>
                     <w:p>
@@ -8095,7 +7995,7 @@
           </mc:Choice>
           <mc:Fallback>
             <w:pict>
-              <v:shape id="Text Box 50" o:spid="_x0000_s1085" type="#_x0000_t202" style="position:absolute;margin-left:308.4pt;margin-top:699pt;width:124.55pt;height:30.95pt;z-index:251704320;visibility:visible;mso-wrap-style:square;mso-width-percent:0;mso-height-percent:0;mso-wrap-distance-left:9pt;mso-wrap-distance-top:0;mso-wrap-distance-right:9pt;mso-wrap-distance-bottom:0;mso-position-horizontal:absolute;mso-position-horizontal-relative:text;mso-position-vertical:absolute;mso-position-vertical-relative:page;mso-width-percent:0;mso-height-percent:0;mso-width-relative:margin;mso-height-relative:margin;v-text-anchor:top" o:gfxdata="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" filled="f" stroked="f" strokeweight=".5pt">
+              <v:shape w14:anchorId="0295ABBB" id="Text Box 50" o:spid="_x0000_s1085" type="#_x0000_t202" style="position:absolute;margin-left:308.4pt;margin-top:699pt;width:124.55pt;height:30.95pt;z-index:251704320;visibility:visible;mso-wrap-style:square;mso-width-percent:0;mso-height-percent:0;mso-wrap-distance-left:9pt;mso-wrap-distance-top:0;mso-wrap-distance-right:9pt;mso-wrap-distance-bottom:0;mso-position-horizontal:absolute;mso-position-horizontal-relative:text;mso-position-vertical:absolute;mso-position-vertical-relative:page;mso-width-percent:0;mso-height-percent:0;mso-width-relative:margin;mso-height-relative:margin;v-text-anchor:top" o:gfxdata="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" filled="f" stroked="f" strokeweight=".5pt">
                 <v:textbox>
                   <w:txbxContent>
                     <w:p>
@@ -8185,6 +8085,8 @@
         </w:rPr>
         <w:br w:type="page"/>
       </w:r>
+      <w:bookmarkStart w:id="0" w:name="_GoBack"/>
+      <w:bookmarkEnd w:id="0"/>
     </w:p>
     <w:p>
       <w:pPr>
@@ -8235,18 +8137,8 @@
           <w:sz w:val="24"/>
           <w:szCs w:val="24"/>
         </w:rPr>
-        <w:t xml:space="preserve"> </w:t>
+        <w:t xml:space="preserve"> and </w:t>
       </w:r>
-      <w:proofErr w:type="gramStart"/>
-      <w:r>
-        <w:rPr>
-          <w:rFonts w:ascii="Times New Roman" w:hAnsi="Times New Roman" w:cs="Times New Roman"/>
-          <w:sz w:val="24"/>
-          <w:szCs w:val="24"/>
-        </w:rPr>
-        <w:t xml:space="preserve">and </w:t>
-      </w:r>
-      <w:proofErr w:type="gramEnd"/>
       <m:oMath>
         <m:acc>
           <m:accPr>
@@ -8690,7 +8582,7 @@
           </mc:Choice>
           <mc:Fallback>
             <w:pict>
-              <v:shape id="Straight Arrow Connector 75" o:spid="_x0000_s1026" type="#_x0000_t32" style="position:absolute;margin-left:240.85pt;margin-top:131.85pt;width:18.8pt;height:24.85pt;flip:x;z-index:251732992;visibility:visible;mso-wrap-style:square;mso-wrap-distance-left:9pt;mso-wrap-distance-top:0;mso-wrap-distance-right:9pt;mso-wrap-distance-bottom:0;mso-position-horizontal:absolute;mso-position-horizontal-relative:margin;mso-position-vertical:absolute;mso-position-vertical-relative:margin" o:gfxdata="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" strokecolor="black [3213]">
+              <v:shape w14:anchorId="7D8EED59" id="Straight Arrow Connector 75" o:spid="_x0000_s1026" type="#_x0000_t32" style="position:absolute;margin-left:240.85pt;margin-top:131.85pt;width:18.8pt;height:24.85pt;flip:x;z-index:251732992;visibility:visible;mso-wrap-style:square;mso-wrap-distance-left:9pt;mso-wrap-distance-top:0;mso-wrap-distance-right:9pt;mso-wrap-distance-bottom:0;mso-position-horizontal:absolute;mso-position-horizontal-relative:margin;mso-position-vertical:absolute;mso-position-vertical-relative:margin" o:gfxdata="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" strokecolor="black [3213]">
                 <v:stroke endarrow="open"/>
                 <w10:wrap anchorx="margin" anchory="margin"/>
               </v:shape>
@@ -8763,7 +8655,7 @@
           </mc:Choice>
           <mc:Fallback>
             <w:pict>
-              <v:shape id="Straight Arrow Connector 74" o:spid="_x0000_s1026" type="#_x0000_t32" style="position:absolute;margin-left:241pt;margin-top:131.85pt;width:18.85pt;height:24.85pt;z-index:251730944;visibility:visible;mso-wrap-style:square;mso-wrap-distance-left:9pt;mso-wrap-distance-top:0;mso-wrap-distance-right:9pt;mso-wrap-distance-bottom:0;mso-position-horizontal:absolute;mso-position-horizontal-relative:margin;mso-position-vertical:absolute;mso-position-vertical-relative:margin" o:gfxdata="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" strokecolor="black [3213]">
+              <v:shape w14:anchorId="7E01352A" id="Straight Arrow Connector 74" o:spid="_x0000_s1026" type="#_x0000_t32" style="position:absolute;margin-left:241pt;margin-top:131.85pt;width:18.85pt;height:24.85pt;z-index:251730944;visibility:visible;mso-wrap-style:square;mso-wrap-distance-left:9pt;mso-wrap-distance-top:0;mso-wrap-distance-right:9pt;mso-wrap-distance-bottom:0;mso-position-horizontal:absolute;mso-position-horizontal-relative:margin;mso-position-vertical:absolute;mso-position-vertical-relative:margin" o:gfxdata="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" strokecolor="black [3213]">
                 <v:stroke endarrow="open"/>
                 <w10:wrap anchorx="margin" anchory="margin"/>
               </v:shape>
@@ -9069,7 +8961,7 @@
           </mc:Choice>
           <mc:Fallback>
             <w:pict>
-              <v:shape id="Straight Arrow Connector 76" o:spid="_x0000_s1026" type="#_x0000_t32" style="position:absolute;margin-left:265.25pt;margin-top:192.35pt;width:0;height:20.15pt;z-index:251735040;visibility:visible;mso-wrap-style:square;mso-width-percent:0;mso-height-percent:0;mso-wrap-distance-left:9pt;mso-wrap-distance-top:0;mso-wrap-distance-right:9pt;mso-wrap-distance-bottom:0;mso-position-horizontal:absolute;mso-position-horizontal-relative:margin;mso-position-vertical:absolute;mso-position-vertical-relative:margin;mso-width-percent:0;mso-height-percent:0;mso-width-relative:margin;mso-height-relative:margin" o:gfxdata="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" strokecolor="black [3213]">
+              <v:shape w14:anchorId="0253D07C" id="Straight Arrow Connector 76" o:spid="_x0000_s1026" type="#_x0000_t32" style="position:absolute;margin-left:265.25pt;margin-top:192.35pt;width:0;height:20.15pt;z-index:251735040;visibility:visible;mso-wrap-style:square;mso-width-percent:0;mso-height-percent:0;mso-wrap-distance-left:9pt;mso-wrap-distance-top:0;mso-wrap-distance-right:9pt;mso-wrap-distance-bottom:0;mso-position-horizontal:absolute;mso-position-horizontal-relative:margin;mso-position-vertical:absolute;mso-position-vertical-relative:margin;mso-width-percent:0;mso-height-percent:0;mso-width-relative:margin;mso-height-relative:margin" o:gfxdata="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" strokecolor="black [3213]">
                 <v:stroke endarrow="open"/>
                 <w10:wrap anchorx="margin" anchory="margin"/>
               </v:shape>
@@ -9483,7 +9375,7 @@
           </mc:Choice>
           <mc:Fallback>
             <w:pict>
-              <v:rect id="Rectangle 72" o:spid="_x0000_s1026" style="position:absolute;margin-left:186pt;margin-top:17pt;width:98.55pt;height:39.45pt;z-index:251727872;visibility:visible;mso-wrap-style:square;mso-wrap-distance-left:9pt;mso-wrap-distance-top:0;mso-wrap-distance-right:9pt;mso-wrap-distance-bottom:0;mso-position-horizontal:absolute;mso-position-horizontal-relative:text;mso-position-vertical:absolute;mso-position-vertical-relative:text;v-text-anchor:middle" o:gfxdata="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" filled="f" strokecolor="black [3213]" strokeweight="2pt"/>
+              <v:rect w14:anchorId="35303057" id="Rectangle 72" o:spid="_x0000_s1026" style="position:absolute;margin-left:186pt;margin-top:17pt;width:98.55pt;height:39.45pt;z-index:251727872;visibility:visible;mso-wrap-style:square;mso-wrap-distance-left:9pt;mso-wrap-distance-top:0;mso-wrap-distance-right:9pt;mso-wrap-distance-bottom:0;mso-position-horizontal:absolute;mso-position-horizontal-relative:text;mso-position-vertical:absolute;mso-position-vertical-relative:text;v-text-anchor:middle" o:gfxdata="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" filled="f" strokecolor="black [3213]" strokeweight="2pt"/>
             </w:pict>
           </mc:Fallback>
         </mc:AlternateContent>
@@ -9855,7 +9747,7 @@
           </mc:Choice>
           <mc:Fallback>
             <w:pict>
-              <v:line id="Straight Connector 6" o:spid="_x0000_s1026" style="position:absolute;flip:x;z-index:251737088;visibility:visible;mso-wrap-style:square;mso-width-percent:0;mso-height-percent:0;mso-wrap-distance-left:9pt;mso-wrap-distance-top:0;mso-wrap-distance-right:9pt;mso-wrap-distance-bottom:0;mso-position-horizontal:absolute;mso-position-horizontal-relative:text;mso-position-vertical:absolute;mso-position-vertical-relative:text;mso-width-percent:0;mso-height-percent:0;mso-width-relative:margin;mso-height-relative:margin" from="-7.75pt,22.35pt" to="-7.75pt,343.6pt" o:gfxdata="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" strokecolor="black [3213]"/>
+              <v:line w14:anchorId="28EA68FC" id="Straight Connector 6" o:spid="_x0000_s1026" style="position:absolute;flip:x;z-index:251737088;visibility:visible;mso-wrap-style:square;mso-width-percent:0;mso-height-percent:0;mso-wrap-distance-left:9pt;mso-wrap-distance-top:0;mso-wrap-distance-right:9pt;mso-wrap-distance-bottom:0;mso-position-horizontal:absolute;mso-position-horizontal-relative:text;mso-position-vertical:absolute;mso-position-vertical-relative:text;mso-width-percent:0;mso-height-percent:0;mso-width-relative:margin;mso-height-relative:margin" from="-7.75pt,22.35pt" to="-7.75pt,343.6pt" o:gfxdata="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" strokecolor="black [3213]"/>
             </w:pict>
           </mc:Fallback>
         </mc:AlternateContent>
@@ -9924,7 +9816,7 @@
           </mc:Choice>
           <mc:Fallback>
             <w:pict>
-              <v:line id="Straight Connector 71" o:spid="_x0000_s1026" style="position:absolute;z-index:251726848;visibility:visible;mso-wrap-style:square;mso-wrap-distance-left:9pt;mso-wrap-distance-top:0;mso-wrap-distance-right:9pt;mso-wrap-distance-bottom:0;mso-position-horizontal:absolute;mso-position-horizontal-relative:text;mso-position-vertical:absolute;mso-position-vertical-relative:text" from="-1.75pt,15.2pt" to="479.95pt,15.2pt" o:gfxdata="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" strokecolor="black [3213]"/>
+              <v:line w14:anchorId="2E71704B" id="Straight Connector 71" o:spid="_x0000_s1026" style="position:absolute;z-index:251726848;visibility:visible;mso-wrap-style:square;mso-wrap-distance-left:9pt;mso-wrap-distance-top:0;mso-wrap-distance-right:9pt;mso-wrap-distance-bottom:0;mso-position-horizontal:absolute;mso-position-horizontal-relative:text;mso-position-vertical:absolute;mso-position-vertical-relative:text" from="-1.75pt,15.2pt" to="479.95pt,15.2pt" o:gfxdata="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" strokecolor="black [3213]"/>
             </w:pict>
           </mc:Fallback>
         </mc:AlternateContent>
@@ -10399,7 +10291,7 @@
           </mc:Choice>
           <mc:Fallback>
             <w:pict>
-              <v:rect id="Rectangle 73" o:spid="_x0000_s1026" style="position:absolute;margin-left:138.5pt;margin-top:5.45pt;width:138pt;height:49.55pt;z-index:251729920;visibility:visible;mso-wrap-style:square;mso-width-percent:0;mso-height-percent:0;mso-wrap-distance-left:9pt;mso-wrap-distance-top:0;mso-wrap-distance-right:9pt;mso-wrap-distance-bottom:0;mso-position-horizontal:absolute;mso-position-horizontal-relative:text;mso-position-vertical:absolute;mso-position-vertical-relative:text;mso-width-percent:0;mso-height-percent:0;mso-width-relative:margin;mso-height-relative:margin;v-text-anchor:middle" o:gfxdata="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" filled="f" strokecolor="black [3213]" strokeweight="2pt"/>
+              <v:rect w14:anchorId="2D0E255A" id="Rectangle 73" o:spid="_x0000_s1026" style="position:absolute;margin-left:138.5pt;margin-top:5.45pt;width:138pt;height:49.55pt;z-index:251729920;visibility:visible;mso-wrap-style:square;mso-width-percent:0;mso-height-percent:0;mso-wrap-distance-left:9pt;mso-wrap-distance-top:0;mso-wrap-distance-right:9pt;mso-wrap-distance-bottom:0;mso-position-horizontal:absolute;mso-position-horizontal-relative:text;mso-position-vertical:absolute;mso-position-vertical-relative:text;mso-width-percent:0;mso-height-percent:0;mso-width-relative:margin;mso-height-relative:margin;v-text-anchor:middle" o:gfxdata="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" filled="f" strokecolor="black [3213]" strokeweight="2pt"/>
             </w:pict>
           </mc:Fallback>
         </mc:AlternateContent>
@@ -10540,8 +10432,8 @@
 </file>
 
 <file path=word/numbering.xml><?xml version="1.0" encoding="utf-8"?>
-<w:numbering xmlns:wpc="http://schemas.microsoft.com/office/word/2010/wordprocessingCanvas" xmlns:mc="http://schemas.openxmlformats.org/markup-compatibility/2006" xmlns:o="urn:schemas-microsoft-com:office:office" xmlns:r="http://schemas.openxmlformats.org/officeDocument/2006/relationships" xmlns:m="http://schemas.openxmlformats.org/officeDocument/2006/math" xmlns:v="urn:schemas-microsoft-com:vml" xmlns:wp14="http://schemas.microsoft.com/office/word/2010/wordprocessingDrawing" xmlns:wp="http://schemas.openxmlformats.org/drawingml/2006/wordprocessingDrawing" xmlns:w10="urn:schemas-microsoft-com:office:word" xmlns:w="http://schemas.openxmlformats.org/wordprocessingml/2006/main" xmlns:w14="http://schemas.microsoft.com/office/word/2010/wordml" xmlns:wpg="http://schemas.microsoft.com/office/word/2010/wordprocessingGroup" xmlns:wpi="http://schemas.microsoft.com/office/word/2010/wordprocessingInk" xmlns:wne="http://schemas.microsoft.com/office/word/2006/wordml" xmlns:wps="http://schemas.microsoft.com/office/word/2010/wordprocessingShape" mc:Ignorable="w14 wp14">
-  <w:abstractNum w:abstractNumId="0">
+<w:numbering xmlns:wpc="http://schemas.microsoft.com/office/word/2010/wordprocessingCanvas" xmlns:cx="http://schemas.microsoft.com/office/drawing/2014/chartex" xmlns:cx1="http://schemas.microsoft.com/office/drawing/2015/9/8/chartex" xmlns:cx2="http://schemas.microsoft.com/office/drawing/2015/10/21/chartex" xmlns:cx3="http://schemas.microsoft.com/office/drawing/2016/5/9/chartex" xmlns:cx4="http://schemas.microsoft.com/office/drawing/2016/5/10/chartex" xmlns:cx5="http://schemas.microsoft.com/office/drawing/2016/5/11/chartex" xmlns:cx6="http://schemas.microsoft.com/office/drawing/2016/5/12/chartex" xmlns:cx7="http://schemas.microsoft.com/office/drawing/2016/5/13/chartex" xmlns:cx8="http://schemas.microsoft.com/office/drawing/2016/5/14/chartex" xmlns:mc="http://schemas.openxmlformats.org/markup-compatibility/2006" xmlns:aink="http://schemas.microsoft.com/office/drawing/2016/ink" xmlns:am3d="http://schemas.microsoft.com/office/drawing/2017/model3d" xmlns:o="urn:schemas-microsoft-com:office:office" xmlns:r="http://schemas.openxmlformats.org/officeDocument/2006/relationships" xmlns:m="http://schemas.openxmlformats.org/officeDocument/2006/math" xmlns:v="urn:schemas-microsoft-com:vml" xmlns:wp14="http://schemas.microsoft.com/office/word/2010/wordprocessingDrawing" xmlns:wp="http://schemas.openxmlformats.org/drawingml/2006/wordprocessingDrawing" xmlns:w10="urn:schemas-microsoft-com:office:word" xmlns:w="http://schemas.openxmlformats.org/wordprocessingml/2006/main" xmlns:w14="http://schemas.microsoft.com/office/word/2010/wordml" xmlns:w15="http://schemas.microsoft.com/office/word/2012/wordml" xmlns:w16cid="http://schemas.microsoft.com/office/word/2016/wordml/cid" xmlns:w16se="http://schemas.microsoft.com/office/word/2015/wordml/symex" xmlns:wpg="http://schemas.microsoft.com/office/word/2010/wordprocessingGroup" xmlns:wpi="http://schemas.microsoft.com/office/word/2010/wordprocessingInk" xmlns:wne="http://schemas.microsoft.com/office/word/2006/wordml" xmlns:wps="http://schemas.microsoft.com/office/word/2010/wordprocessingShape" mc:Ignorable="w14 w15 w16se w16cid wp14">
+  <w:abstractNum w:abstractNumId="0" w15:restartNumberingAfterBreak="0">
     <w:nsid w:val="5EE70112"/>
     <w:multiLevelType w:val="hybridMultilevel"/>
     <w:tmpl w:val="78E45878"/>
@@ -10654,7 +10546,7 @@
       </w:rPr>
     </w:lvl>
   </w:abstractNum>
-  <w:abstractNum w:abstractNumId="1">
+  <w:abstractNum w:abstractNumId="1" w15:restartNumberingAfterBreak="0">
     <w:nsid w:val="6FFB400B"/>
     <w:multiLevelType w:val="hybridMultilevel"/>
     <w:tmpl w:val="964428FE"/>
@@ -10777,7 +10669,7 @@
 </file>
 
 <file path=word/styles.xml><?xml version="1.0" encoding="utf-8"?>
-<w:styles xmlns:mc="http://schemas.openxmlformats.org/markup-compatibility/2006" xmlns:r="http://schemas.openxmlformats.org/officeDocument/2006/relationships" xmlns:w="http://schemas.openxmlformats.org/wordprocessingml/2006/main" xmlns:w14="http://schemas.microsoft.com/office/word/2010/wordml" mc:Ignorable="w14">
+<w:styles xmlns:mc="http://schemas.openxmlformats.org/markup-compatibility/2006" xmlns:r="http://schemas.openxmlformats.org/officeDocument/2006/relationships" xmlns:w="http://schemas.openxmlformats.org/wordprocessingml/2006/main" xmlns:w14="http://schemas.microsoft.com/office/word/2010/wordml" xmlns:w15="http://schemas.microsoft.com/office/word/2012/wordml" xmlns:w16cid="http://schemas.microsoft.com/office/word/2016/wordml/cid" xmlns:w16se="http://schemas.microsoft.com/office/word/2015/wordml/symex" mc:Ignorable="w14 w15 w16se w16cid">
   <w:docDefaults>
     <w:rPrDefault>
       <w:rPr>
@@ -10793,385 +10685,382 @@
       </w:pPr>
     </w:pPrDefault>
   </w:docDefaults>
-  <w:latentStyles w:defLockedState="0" w:defUIPriority="99" w:defSemiHidden="1" w:defUnhideWhenUsed="1" w:defQFormat="0" w:count="267">
-    <w:lsdException w:name="Normal" w:semiHidden="0" w:uiPriority="0" w:unhideWhenUsed="0" w:qFormat="1"/>
-    <w:lsdException w:name="heading 1" w:semiHidden="0" w:uiPriority="9" w:unhideWhenUsed="0" w:qFormat="1"/>
-    <w:lsdException w:name="heading 2" w:uiPriority="9" w:qFormat="1"/>
-    <w:lsdException w:name="heading 3" w:uiPriority="9" w:qFormat="1"/>
-    <w:lsdException w:name="heading 4" w:uiPriority="9" w:qFormat="1"/>
-    <w:lsdException w:name="heading 5" w:uiPriority="9" w:qFormat="1"/>
-    <w:lsdException w:name="heading 6" w:uiPriority="9" w:qFormat="1"/>
-    <w:lsdException w:name="heading 7" w:uiPriority="9" w:qFormat="1"/>
-    <w:lsdException w:name="heading 8" w:uiPriority="9" w:qFormat="1"/>
-    <w:lsdException w:name="heading 9" w:uiPriority="9" w:qFormat="1"/>
-    <w:lsdException w:name="toc 1" w:uiPriority="39"/>
-    <w:lsdException w:name="toc 2" w:uiPriority="39"/>
-    <w:lsdException w:name="toc 3" w:uiPriority="39"/>
-    <w:lsdException w:name="toc 4" w:uiPriority="39"/>
-    <w:lsdException w:name="toc 5" w:uiPriority="39"/>
-    <w:lsdException w:name="toc 6" w:uiPriority="39"/>
-    <w:lsdException w:name="toc 7" w:uiPriority="39"/>
-    <w:lsdException w:name="toc 8" w:uiPriority="39"/>
-    <w:lsdException w:name="toc 9" w:uiPriority="39"/>
-    <w:lsdException w:name="caption" w:uiPriority="35" w:qFormat="1"/>
-    <w:lsdException w:name="Title" w:semiHidden="0" w:uiPriority="10" w:unhideWhenUsed="0" w:qFormat="1"/>
-    <w:lsdException w:name="Default Paragraph Font" w:uiPriority="1"/>
-    <w:lsdException w:name="Subtitle" w:semiHidden="0" w:uiPriority="11" w:unhideWhenUsed="0" w:qFormat="1"/>
-    <w:lsdException w:name="Strong" w:semiHidden="0" w:uiPriority="22" w:unhideWhenUsed="0" w:qFormat="1"/>
-    <w:lsdException w:name="Emphasis" w:semiHidden="0" w:uiPriority="20" w:unhideWhenUsed="0" w:qFormat="1"/>
-    <w:lsdException w:name="Table Grid" w:semiHidden="0" w:uiPriority="59" w:unhideWhenUsed="0"/>
-    <w:lsdException w:name="Placeholder Text" w:unhideWhenUsed="0"/>
-    <w:lsdException w:name="No Spacing" w:semiHidden="0" w:uiPriority="1" w:unhideWhenUsed="0" w:qFormat="1"/>
-    <w:lsdException w:name="Light Shading" w:semiHidden="0" w:uiPriority="60" w:unhideWhenUsed="0"/>
-    <w:lsdException w:name="Light List" w:semiHidden="0" w:uiPriority="61" w:unhideWhenUsed="0"/>
-    <w:lsdException w:name="Light Grid" w:semiHidden="0" w:uiPriority="62" w:unhideWhenUsed="0"/>
-    <w:lsdException w:name="Medium Shading 1" w:semiHidden="0" w:uiPriority="63" w:unhideWhenUsed="0"/>
-    <w:lsdException w:name="Medium Shading 2" w:semiHidden="0" w:uiPriority="64" w:unhideWhenUsed="0"/>
-    <w:lsdException w:name="Medium List 1" w:semiHidden="0" w:uiPriority="65" w:unhideWhenUsed="0"/>
-    <w:lsdException w:name="Medium List 2" w:semiHidden="0" w:uiPriority="66" w:unhideWhenUsed="0"/>
-    <w:lsdException w:name="Medium Grid 1" w:semiHidden="0" w:uiPriority="67" w:unhideWhenUsed="0"/>
-    <w:lsdException w:name="Medium Grid 2" w:semiHidden="0" w:uiPriority="68" w:unhideWhenUsed="0"/>
-    <w:lsdException w:name="Medium Grid 3" w:semiHidden="0" w:uiPriority="69" w:unhideWhenUsed="0"/>
-    <w:lsdException w:name="Dark List" w:semiHidden="0" w:uiPriority="70" w:unhideWhenUsed="0"/>
-    <w:lsdException w:name="Colorful Shading" w:semiHidden="0" w:uiPriority="71" w:unhideWhenUsed="0"/>
-    <w:lsdException w:name="Colorful List" w:semiHidden="0" w:uiPriority="72" w:unhideWhenUsed="0"/>
-    <w:lsdException w:name="Colorful Grid" w:semiHidden="0" w:uiPriority="73" w:unhideWhenUsed="0"/>
-    <w:lsdException w:name="Light Shading Accent 1" w:semiHidden="0" w:uiPriority="60" w:unhideWhenUsed="0"/>
-    <w:lsdException w:name="Light List Accent 1" w:semiHidden="0" w:uiPriority="61" w:unhideWhenUsed="0"/>
-    <w:lsdException w:name="Light Grid Accent 1" w:semiHidden="0" w:uiPriority="62" w:unhideWhenUsed="0"/>
-    <w:lsdException w:name="Medium Shading 1 Accent 1" w:semiHidden="0" w:uiPriority="63" w:unhideWhenUsed="0"/>
-    <w:lsdException w:name="Medium Shading 2 Accent 1" w:semiHidden="0" w:uiPriority="64" w:unhideWhenUsed="0"/>
-    <w:lsdException w:name="Medium List 1 Accent 1" w:semiHidden="0" w:uiPriority="65" w:unhideWhenUsed="0"/>
-    <w:lsdException w:name="Revision" w:unhideWhenUsed="0"/>
-    <w:lsdException w:name="List Paragraph" w:semiHidden="0" w:uiPriority="34" w:unhideWhenUsed="0" w:qFormat="1"/>
-    <w:lsdException w:name="Quote" w:semiHidden="0" w:uiPriority="29" w:unhideWhenUsed="0" w:qFormat="1"/>
-    <w:lsdException w:name="Intense Quote" w:semiHidden="0" w:uiPriority="30" w:unhideWhenUsed="0" w:qFormat="1"/>
-    <w:lsdException w:name="Medium List 2 Accent 1" w:semiHidden="0" w:uiPriority="66" w:unhideWhenUsed="0"/>
-    <w:lsdException w:name="Medium Grid 1 Accent 1" w:semiHidden="0" w:uiPriority="67" w:unhideWhenUsed="0"/>
-    <w:lsdException w:name="Medium Grid 2 Accent 1" w:semiHidden="0" w:uiPriority="68" w:unhideWhenUsed="0"/>
-    <w:lsdException w:name="Medium Grid 3 Accent 1" w:semiHidden="0" w:uiPriority="69" w:unhideWhenUsed="0"/>
-    <w:lsdException w:name="Dark List Accent 1" w:semiHidden="0" w:uiPriority="70" w:unhideWhenUsed="0"/>
-    <w:lsdException w:name="Colorful Shading Accent 1" w:semiHidden="0" w:uiPriority="71" w:unhideWhenUsed="0"/>
-    <w:lsdException w:name="Colorful List Accent 1" w:semiHidden="0" w:uiPriority="72" w:unhideWhenUsed="0"/>
-    <w:lsdException w:name="Colorful Grid Accent 1" w:semiHidden="0" w:uiPriority="73" w:unhideWhenUsed="0"/>
-    <w:lsdException w:name="Light Shading Accent 2" w:semiHidden="0" w:uiPriority="60" w:unhideWhenUsed="0"/>
-    <w:lsdException w:name="Light List Accent 2" w:semiHidden="0" w:uiPriority="61" w:unhideWhenUsed="0"/>
-    <w:lsdException w:name="Light Grid Accent 2" w:semiHidden="0" w:uiPriority="62" w:unhideWhenUsed="0"/>
-    <w:lsdException w:name="Medium Shading 1 Accent 2" w:semiHidden="0" w:uiPriority="63" w:unhideWhenUsed="0"/>
-    <w:lsdException w:name="Medium Shading 2 Accent 2" w:semiHidden="0" w:uiPriority="64" w:unhideWhenUsed="0"/>
-    <w:lsdException w:name="Medium List 1 Accent 2" w:semiHidden="0" w:uiPriority="65" w:unhideWhenUsed="0"/>
-    <w:lsdException w:name="Medium List 2 Accent 2" w:semiHidden="0" w:uiPriority="66" w:unhideWhenUsed="0"/>
-    <w:lsdException w:name="Medium Grid 1 Accent 2" w:semiHidden="0" w:uiPriority="67" w:unhideWhenUsed="0"/>
-    <w:lsdException w:name="Medium Grid 2 Accent 2" w:semiHidden="0" w:uiPriority="68" w:unhideWhenUsed="0"/>
-    <w:lsdException w:name="Medium Grid 3 Accent 2" w:semiHidden="0" w:uiPriority="69" w:unhideWhenUsed="0"/>
-    <w:lsdException w:name="Dark List Accent 2" w:semiHidden="0" w:uiPriority="70" w:unhideWhenUsed="0"/>
-    <w:lsdException w:name="Colorful Shading Accent 2" w:semiHidden="0" w:uiPriority="71" w:unhideWhenUsed="0"/>
-    <w:lsdException w:name="Colorful List Accent 2" w:semiHidden="0" w:uiPriority="72" w:unhideWhenUsed="0"/>
-    <w:lsdException w:name="Colorful Grid Accent 2" w:semiHidden="0" w:uiPriority="73" w:unhideWhenUsed="0"/>
-    <w:lsdException w:name="Light Shading Accent 3" w:semiHidden="0" w:uiPriority="60" w:unhideWhenUsed="0"/>
-    <w:lsdException w:name="Light List Accent 3" w:semiHidden="0" w:uiPriority="61" w:unhideWhenUsed="0"/>
-    <w:lsdException w:name="Light Grid Accent 3" w:semiHidden="0" w:uiPriority="62" w:unhideWhenUsed="0"/>
-    <w:lsdException w:name="Medium Shading 1 Accent 3" w:semiHidden="0" w:uiPriority="63" w:unhideWhenUsed="0"/>
-    <w:lsdException w:name="Medium Shading 2 Accent 3" w:semiHidden="0" w:uiPriority="64" w:unhideWhenUsed="0"/>
-    <w:lsdException w:name="Medium List 1 Accent 3" w:semiHidden="0" w:uiPriority="65" w:unhideWhenUsed="0"/>
-    <w:lsdException w:name="Medium List 2 Accent 3" w:semiHidden="0" w:uiPriority="66" w:unhideWhenUsed="0"/>
-    <w:lsdException w:name="Medium Grid 1 Accent 3" w:semiHidden="0" w:uiPriority="67" w:unhideWhenUsed="0"/>
-    <w:lsdException w:name="Medium Grid 2 Accent 3" w:semiHidden="0" w:uiPriority="68" w:unhideWhenUsed="0"/>
-    <w:lsdException w:name="Medium Grid 3 Accent 3" w:semiHidden="0" w:uiPriority="69" w:unhideWhenUsed="0"/>
-    <w:lsdException w:name="Dark List Accent 3" w:semiHidden="0" w:uiPriority="70" w:unhideWhenUsed="0"/>
-    <w:lsdException w:name="Colorful Shading Accent 3" w:semiHidden="0" w:uiPriority="71" w:unhideWhenUsed="0"/>
-    <w:lsdException w:name="Colorful List Accent 3" w:semiHidden="0" w:uiPriority="72" w:unhideWhenUsed="0"/>
-    <w:lsdException w:name="Colorful Grid Accent 3" w:semiHidden="0" w:uiPriority="73" w:unhideWhenUsed="0"/>
-    <w:lsdException w:name="Light Shading Accent 4" w:semiHidden="0" w:uiPriority="60" w:unhideWhenUsed="0"/>
-    <w:lsdException w:name="Light List Accent 4" w:semiHidden="0" w:uiPriority="61" w:unhideWhenUsed="0"/>
-    <w:lsdException w:name="Light Grid Accent 4" w:semiHidden="0" w:uiPriority="62" w:unhideWhenUsed="0"/>
-    <w:lsdException w:name="Medium Shading 1 Accent 4" w:semiHidden="0" w:uiPriority="63" w:unhideWhenUsed="0"/>
-    <w:lsdException w:name="Medium Shading 2 Accent 4" w:semiHidden="0" w:uiPriority="64" w:unhideWhenUsed="0"/>
-    <w:lsdException w:name="Medium List 1 Accent 4" w:semiHidden="0" w:uiPriority="65" w:unhideWhenUsed="0"/>
-    <w:lsdException w:name="Medium List 2 Accent 4" w:semiHidden="0" w:uiPriority="66" w:unhideWhenUsed="0"/>
-    <w:lsdException w:name="Medium Grid 1 Accent 4" w:semiHidden="0" w:uiPriority="67" w:unhideWhenUsed="0"/>
-    <w:lsdException w:name="Medium Grid 2 Accent 4" w:semiHidden="0" w:uiPriority="68" w:unhideWhenUsed="0"/>
-    <w:lsdException w:name="Medium Grid 3 Accent 4" w:semiHidden="0" w:uiPriority="69" w:unhideWhenUsed="0"/>
-    <w:lsdException w:name="Dark List Accent 4" w:semiHidden="0" w:uiPriority="70" w:unhideWhenUsed="0"/>
-    <w:lsdException w:name="Colorful Shading Accent 4" w:semiHidden="0" w:uiPriority="71" w:unhideWhenUsed="0"/>
-    <w:lsdException w:name="Colorful List Accent 4" w:semiHidden="0" w:uiPriority="72" w:unhideWhenUsed="0"/>
-    <w:lsdException w:name="Colorful Grid Accent 4" w:semiHidden="0" w:uiPriority="73" w:unhideWhenUsed="0"/>
-    <w:lsdException w:name="Light Shading Accent 5" w:semiHidden="0" w:uiPriority="60" w:unhideWhenUsed="0"/>
-    <w:lsdException w:name="Light List Accent 5" w:semiHidden="0" w:uiPriority="61" w:unhideWhenUsed="0"/>
-    <w:lsdException w:name="Light Grid Accent 5" w:semiHidden="0" w:uiPriority="62" w:unhideWhenUsed="0"/>
-    <w:lsdException w:name="Medium Shading 1 Accent 5" w:semiHidden="0" w:uiPriority="63" w:unhideWhenUsed="0"/>
-    <w:lsdException w:name="Medium Shading 2 Accent 5" w:semiHidden="0" w:uiPriority="64" w:unhideWhenUsed="0"/>
-    <w:lsdException w:name="Medium List 1 Accent 5" w:semiHidden="0" w:uiPriority="65" w:unhideWhenUsed="0"/>
-    <w:lsdException w:name="Medium List 2 Accent 5" w:semiHidden="0" w:uiPriority="66" w:unhideWhenUsed="0"/>
-    <w:lsdException w:name="Medium Grid 1 Accent 5" w:semiHidden="0" w:uiPriority="67" w:unhideWhenUsed="0"/>
-    <w:lsdException w:name="Medium Grid 2 Accent 5" w:semiHidden="0" w:uiPriority="68" w:unhideWhenUsed="0"/>
-    <w:lsdException w:name="Medium Grid 3 Accent 5" w:semiHidden="0" w:uiPriority="69" w:unhideWhenUsed="0"/>
-    <w:lsdException w:name="Dark List Accent 5" w:semiHidden="0" w:uiPriority="70" w:unhideWhenUsed="0"/>
-    <w:lsdException w:name="Colorful Shading Accent 5" w:semiHidden="0" w:uiPriority="71" w:unhideWhenUsed="0"/>
-    <w:lsdException w:name="Colorful List Accent 5" w:semiHidden="0" w:uiPriority="72" w:unhideWhenUsed="0"/>
-    <w:lsdException w:name="Colorful Grid Accent 5" w:semiHidden="0" w:uiPriority="73" w:unhideWhenUsed="0"/>
-    <w:lsdException w:name="Light Shading Accent 6" w:semiHidden="0" w:uiPriority="60" w:unhideWhenUsed="0"/>
-    <w:lsdException w:name="Light List Accent 6" w:semiHidden="0" w:uiPriority="61" w:unhideWhenUsed="0"/>
-    <w:lsdException w:name="Light Grid Accent 6" w:semiHidden="0" w:uiPriority="62" w:unhideWhenUsed="0"/>
-    <w:lsdException w:name="Medium Shading 1 Accent 6" w:semiHidden="0" w:uiPriority="63" w:unhideWhenUsed="0"/>
-    <w:lsdException w:name="Medium Shading 2 Accent 6" w:semiHidden="0" w:uiPriority="64" w:unhideWhenUsed="0"/>
-    <w:lsdException w:name="Medium List 1 Accent 6" w:semiHidden="0" w:uiPriority="65" w:unhideWhenUsed="0"/>
-    <w:lsdException w:name="Medium List 2 Accent 6" w:semiHidden="0" w:uiPriority="66" w:unhideWhenUsed="0"/>
-    <w:lsdException w:name="Medium Grid 1 Accent 6" w:semiHidden="0" w:uiPriority="67" w:unhideWhenUsed="0"/>
-    <w:lsdException w:name="Medium Grid 2 Accent 6" w:semiHidden="0" w:uiPriority="68" w:unhideWhenUsed="0"/>
-    <w:lsdException w:name="Medium Grid 3 Accent 6" w:semiHidden="0" w:uiPriority="69" w:unhideWhenUsed="0"/>
-    <w:lsdException w:name="Dark List Accent 6" w:semiHidden="0" w:uiPriority="70" w:unhideWhenUsed="0"/>
-    <w:lsdException w:name="Colorful Shading Accent 6" w:semiHidden="0" w:uiPriority="71" w:unhideWhenUsed="0"/>
-    <w:lsdException w:name="Colorful List Accent 6" w:semiHidden="0" w:uiPriority="72" w:unhideWhenUsed="0"/>
-    <w:lsdException w:name="Colorful Grid Accent 6" w:semiHidden="0" w:uiPriority="73" w:unhideWhenUsed="0"/>
-    <w:lsdException w:name="Subtle Emphasis" w:semiHidden="0" w:uiPriority="19" w:unhideWhenUsed="0" w:qFormat="1"/>
-    <w:lsdException w:name="Intense Emphasis" w:semiHidden="0" w:uiPriority="21" w:unhideWhenUsed="0" w:qFormat="1"/>
-    <w:lsdException w:name="Subtle Reference" w:semiHidden="0" w:uiPriority="31" w:unhideWhenUsed="0" w:qFormat="1"/>
-    <w:lsdException w:name="Intense Reference" w:semiHidden="0" w:uiPriority="32" w:unhideWhenUsed="0" w:qFormat="1"/>
-    <w:lsdException w:name="Book Title" w:semiHidden="0" w:uiPriority="33" w:unhideWhenUsed="0" w:qFormat="1"/>
-    <w:lsdException w:name="Bibliography" w:uiPriority="37"/>
-    <w:lsdException w:name="TOC Heading" w:uiPriority="39" w:qFormat="1"/>
-  </w:latentStyles>
-  <w:style w:type="paragraph" w:default="1" w:styleId="Normal">
-    <w:name w:val="Normal"/>
-    <w:qFormat/>
-  </w:style>
-  <w:style w:type="character" w:default="1" w:styleId="DefaultParagraphFont">
-    <w:name w:val="Default Paragraph Font"/>
-    <w:uiPriority w:val="1"/>
-    <w:semiHidden/>
-    <w:unhideWhenUsed/>
-  </w:style>
-  <w:style w:type="table" w:default="1" w:styleId="TableNormal">
-    <w:name w:val="Normal Table"/>
-    <w:uiPriority w:val="99"/>
-    <w:semiHidden/>
-    <w:unhideWhenUsed/>
-    <w:tblPr>
-      <w:tblInd w:w="0" w:type="dxa"/>
-      <w:tblCellMar>
-        <w:top w:w="0" w:type="dxa"/>
-        <w:left w:w="108" w:type="dxa"/>
-        <w:bottom w:w="0" w:type="dxa"/>
-        <w:right w:w="108" w:type="dxa"/>
-      </w:tblCellMar>
-    </w:tblPr>
-  </w:style>
-  <w:style w:type="numbering" w:default="1" w:styleId="NoList">
-    <w:name w:val="No List"/>
-    <w:uiPriority w:val="99"/>
-    <w:semiHidden/>
-    <w:unhideWhenUsed/>
-  </w:style>
-  <w:style w:type="character" w:styleId="PlaceholderText">
-    <w:name w:val="Placeholder Text"/>
-    <w:basedOn w:val="DefaultParagraphFont"/>
-    <w:uiPriority w:val="99"/>
-    <w:semiHidden/>
-    <w:rsid w:val="000B1576"/>
-    <w:rPr>
-      <w:color w:val="808080"/>
-    </w:rPr>
-  </w:style>
-  <w:style w:type="paragraph" w:styleId="BalloonText">
-    <w:name w:val="Balloon Text"/>
-    <w:basedOn w:val="Normal"/>
-    <w:link w:val="BalloonTextChar"/>
-    <w:uiPriority w:val="99"/>
-    <w:semiHidden/>
-    <w:unhideWhenUsed/>
-    <w:rsid w:val="000B1576"/>
-    <w:pPr>
-      <w:spacing w:after="0" w:line="240" w:lineRule="auto"/>
-    </w:pPr>
-    <w:rPr>
-      <w:rFonts w:ascii="Tahoma" w:hAnsi="Tahoma" w:cs="Tahoma"/>
-      <w:sz w:val="16"/>
-      <w:szCs w:val="16"/>
-    </w:rPr>
-  </w:style>
-  <w:style w:type="character" w:customStyle="1" w:styleId="BalloonTextChar">
-    <w:name w:val="Balloon Text Char"/>
-    <w:basedOn w:val="DefaultParagraphFont"/>
-    <w:link w:val="BalloonText"/>
-    <w:uiPriority w:val="99"/>
-    <w:semiHidden/>
-    <w:rsid w:val="000B1576"/>
-    <w:rPr>
-      <w:rFonts w:ascii="Tahoma" w:hAnsi="Tahoma" w:cs="Tahoma"/>
-      <w:sz w:val="16"/>
-      <w:szCs w:val="16"/>
-    </w:rPr>
-  </w:style>
-  <w:style w:type="paragraph" w:styleId="ListParagraph">
-    <w:name w:val="List Paragraph"/>
-    <w:basedOn w:val="Normal"/>
-    <w:uiPriority w:val="34"/>
-    <w:qFormat/>
-    <w:rsid w:val="00556EB4"/>
-    <w:pPr>
-      <w:ind w:left="720"/>
-      <w:contextualSpacing/>
-    </w:pPr>
-  </w:style>
-</w:styles>
-</file>
-
-<file path=word/stylesWithEffects.xml><?xml version="1.0" encoding="utf-8"?>
-<w:styles xmlns:wpc="http://schemas.microsoft.com/office/word/2010/wordprocessingCanvas" xmlns:mc="http://schemas.openxmlformats.org/markup-compatibility/2006" xmlns:o="urn:schemas-microsoft-com:office:office" xmlns:r="http://schemas.openxmlformats.org/officeDocument/2006/relationships" xmlns:m="http://schemas.openxmlformats.org/officeDocument/2006/math" xmlns:v="urn:schemas-microsoft-com:vml" xmlns:wp14="http://schemas.microsoft.com/office/word/2010/wordprocessingDrawing" xmlns:wp="http://schemas.openxmlformats.org/drawingml/2006/wordprocessingDrawing" xmlns:w10="urn:schemas-microsoft-com:office:word" xmlns:w="http://schemas.openxmlformats.org/wordprocessingml/2006/main" xmlns:w14="http://schemas.microsoft.com/office/word/2010/wordml" xmlns:wpg="http://schemas.microsoft.com/office/word/2010/wordprocessingGroup" xmlns:wpi="http://schemas.microsoft.com/office/word/2010/wordprocessingInk" xmlns:wne="http://schemas.microsoft.com/office/word/2006/wordml" xmlns:wps="http://schemas.microsoft.com/office/word/2010/wordprocessingShape" mc:Ignorable="w14 wp14">
-  <w:docDefaults>
-    <w:rPrDefault>
-      <w:rPr>
-        <w:rFonts w:asciiTheme="minorHAnsi" w:eastAsiaTheme="minorHAnsi" w:hAnsiTheme="minorHAnsi" w:cstheme="minorBidi"/>
-        <w:sz w:val="22"/>
-        <w:szCs w:val="22"/>
-        <w:lang w:val="en-US" w:eastAsia="en-US" w:bidi="ar-SA"/>
-      </w:rPr>
-    </w:rPrDefault>
-    <w:pPrDefault>
-      <w:pPr>
-        <w:spacing w:after="200" w:line="276" w:lineRule="auto"/>
-      </w:pPr>
-    </w:pPrDefault>
-  </w:docDefaults>
-  <w:latentStyles w:defLockedState="0" w:defUIPriority="99" w:defSemiHidden="1" w:defUnhideWhenUsed="1" w:defQFormat="0" w:count="267">
-    <w:lsdException w:name="Normal" w:semiHidden="0" w:uiPriority="0" w:unhideWhenUsed="0" w:qFormat="1"/>
-    <w:lsdException w:name="heading 1" w:semiHidden="0" w:uiPriority="9" w:unhideWhenUsed="0" w:qFormat="1"/>
-    <w:lsdException w:name="heading 2" w:uiPriority="9" w:qFormat="1"/>
-    <w:lsdException w:name="heading 3" w:uiPriority="9" w:qFormat="1"/>
-    <w:lsdException w:name="heading 4" w:uiPriority="9" w:qFormat="1"/>
-    <w:lsdException w:name="heading 5" w:uiPriority="9" w:qFormat="1"/>
-    <w:lsdException w:name="heading 6" w:uiPriority="9" w:qFormat="1"/>
-    <w:lsdException w:name="heading 7" w:uiPriority="9" w:qFormat="1"/>
-    <w:lsdException w:name="heading 8" w:uiPriority="9" w:qFormat="1"/>
-    <w:lsdException w:name="heading 9" w:uiPriority="9" w:qFormat="1"/>
-    <w:lsdException w:name="toc 1" w:uiPriority="39"/>
-    <w:lsdException w:name="toc 2" w:uiPriority="39"/>
-    <w:lsdException w:name="toc 3" w:uiPriority="39"/>
-    <w:lsdException w:name="toc 4" w:uiPriority="39"/>
-    <w:lsdException w:name="toc 5" w:uiPriority="39"/>
-    <w:lsdException w:name="toc 6" w:uiPriority="39"/>
-    <w:lsdException w:name="toc 7" w:uiPriority="39"/>
-    <w:lsdException w:name="toc 8" w:uiPriority="39"/>
-    <w:lsdException w:name="toc 9" w:uiPriority="39"/>
-    <w:lsdException w:name="caption" w:uiPriority="35" w:qFormat="1"/>
-    <w:lsdException w:name="Title" w:semiHidden="0" w:uiPriority="10" w:unhideWhenUsed="0" w:qFormat="1"/>
-    <w:lsdException w:name="Default Paragraph Font" w:uiPriority="1"/>
-    <w:lsdException w:name="Subtitle" w:semiHidden="0" w:uiPriority="11" w:unhideWhenUsed="0" w:qFormat="1"/>
-    <w:lsdException w:name="Strong" w:semiHidden="0" w:uiPriority="22" w:unhideWhenUsed="0" w:qFormat="1"/>
-    <w:lsdException w:name="Emphasis" w:semiHidden="0" w:uiPriority="20" w:unhideWhenUsed="0" w:qFormat="1"/>
-    <w:lsdException w:name="Table Grid" w:semiHidden="0" w:uiPriority="59" w:unhideWhenUsed="0"/>
-    <w:lsdException w:name="Placeholder Text" w:unhideWhenUsed="0"/>
-    <w:lsdException w:name="No Spacing" w:semiHidden="0" w:uiPriority="1" w:unhideWhenUsed="0" w:qFormat="1"/>
-    <w:lsdException w:name="Light Shading" w:semiHidden="0" w:uiPriority="60" w:unhideWhenUsed="0"/>
-    <w:lsdException w:name="Light List" w:semiHidden="0" w:uiPriority="61" w:unhideWhenUsed="0"/>
-    <w:lsdException w:name="Light Grid" w:semiHidden="0" w:uiPriority="62" w:unhideWhenUsed="0"/>
-    <w:lsdException w:name="Medium Shading 1" w:semiHidden="0" w:uiPriority="63" w:unhideWhenUsed="0"/>
-    <w:lsdException w:name="Medium Shading 2" w:semiHidden="0" w:uiPriority="64" w:unhideWhenUsed="0"/>
-    <w:lsdException w:name="Medium List 1" w:semiHidden="0" w:uiPriority="65" w:unhideWhenUsed="0"/>
-    <w:lsdException w:name="Medium List 2" w:semiHidden="0" w:uiPriority="66" w:unhideWhenUsed="0"/>
-    <w:lsdException w:name="Medium Grid 1" w:semiHidden="0" w:uiPriority="67" w:unhideWhenUsed="0"/>
-    <w:lsdException w:name="Medium Grid 2" w:semiHidden="0" w:uiPriority="68" w:unhideWhenUsed="0"/>
-    <w:lsdException w:name="Medium Grid 3" w:semiHidden="0" w:uiPriority="69" w:unhideWhenUsed="0"/>
-    <w:lsdException w:name="Dark List" w:semiHidden="0" w:uiPriority="70" w:unhideWhenUsed="0"/>
-    <w:lsdException w:name="Colorful Shading" w:semiHidden="0" w:uiPriority="71" w:unhideWhenUsed="0"/>
-    <w:lsdException w:name="Colorful List" w:semiHidden="0" w:uiPriority="72" w:unhideWhenUsed="0"/>
-    <w:lsdException w:name="Colorful Grid" w:semiHidden="0" w:uiPriority="73" w:unhideWhenUsed="0"/>
-    <w:lsdException w:name="Light Shading Accent 1" w:semiHidden="0" w:uiPriority="60" w:unhideWhenUsed="0"/>
-    <w:lsdException w:name="Light List Accent 1" w:semiHidden="0" w:uiPriority="61" w:unhideWhenUsed="0"/>
-    <w:lsdException w:name="Light Grid Accent 1" w:semiHidden="0" w:uiPriority="62" w:unhideWhenUsed="0"/>
-    <w:lsdException w:name="Medium Shading 1 Accent 1" w:semiHidden="0" w:uiPriority="63" w:unhideWhenUsed="0"/>
-    <w:lsdException w:name="Medium Shading 2 Accent 1" w:semiHidden="0" w:uiPriority="64" w:unhideWhenUsed="0"/>
-    <w:lsdException w:name="Medium List 1 Accent 1" w:semiHidden="0" w:uiPriority="65" w:unhideWhenUsed="0"/>
-    <w:lsdException w:name="Revision" w:unhideWhenUsed="0"/>
-    <w:lsdException w:name="List Paragraph" w:semiHidden="0" w:uiPriority="34" w:unhideWhenUsed="0" w:qFormat="1"/>
-    <w:lsdException w:name="Quote" w:semiHidden="0" w:uiPriority="29" w:unhideWhenUsed="0" w:qFormat="1"/>
-    <w:lsdException w:name="Intense Quote" w:semiHidden="0" w:uiPriority="30" w:unhideWhenUsed="0" w:qFormat="1"/>
-    <w:lsdException w:name="Medium List 2 Accent 1" w:semiHidden="0" w:uiPriority="66" w:unhideWhenUsed="0"/>
-    <w:lsdException w:name="Medium Grid 1 Accent 1" w:semiHidden="0" w:uiPriority="67" w:unhideWhenUsed="0"/>
-    <w:lsdException w:name="Medium Grid 2 Accent 1" w:semiHidden="0" w:uiPriority="68" w:unhideWhenUsed="0"/>
-    <w:lsdException w:name="Medium Grid 3 Accent 1" w:semiHidden="0" w:uiPriority="69" w:unhideWhenUsed="0"/>
-    <w:lsdException w:name="Dark List Accent 1" w:semiHidden="0" w:uiPriority="70" w:unhideWhenUsed="0"/>
-    <w:lsdException w:name="Colorful Shading Accent 1" w:semiHidden="0" w:uiPriority="71" w:unhideWhenUsed="0"/>
-    <w:lsdException w:name="Colorful List Accent 1" w:semiHidden="0" w:uiPriority="72" w:unhideWhenUsed="0"/>
-    <w:lsdException w:name="Colorful Grid Accent 1" w:semiHidden="0" w:uiPriority="73" w:unhideWhenUsed="0"/>
-    <w:lsdException w:name="Light Shading Accent 2" w:semiHidden="0" w:uiPriority="60" w:unhideWhenUsed="0"/>
-    <w:lsdException w:name="Light List Accent 2" w:semiHidden="0" w:uiPriority="61" w:unhideWhenUsed="0"/>
-    <w:lsdException w:name="Light Grid Accent 2" w:semiHidden="0" w:uiPriority="62" w:unhideWhenUsed="0"/>
-    <w:lsdException w:name="Medium Shading 1 Accent 2" w:semiHidden="0" w:uiPriority="63" w:unhideWhenUsed="0"/>
-    <w:lsdException w:name="Medium Shading 2 Accent 2" w:semiHidden="0" w:uiPriority="64" w:unhideWhenUsed="0"/>
-    <w:lsdException w:name="Medium List 1 Accent 2" w:semiHidden="0" w:uiPriority="65" w:unhideWhenUsed="0"/>
-    <w:lsdException w:name="Medium List 2 Accent 2" w:semiHidden="0" w:uiPriority="66" w:unhideWhenUsed="0"/>
-    <w:lsdException w:name="Medium Grid 1 Accent 2" w:semiHidden="0" w:uiPriority="67" w:unhideWhenUsed="0"/>
-    <w:lsdException w:name="Medium Grid 2 Accent 2" w:semiHidden="0" w:uiPriority="68" w:unhideWhenUsed="0"/>
-    <w:lsdException w:name="Medium Grid 3 Accent 2" w:semiHidden="0" w:uiPriority="69" w:unhideWhenUsed="0"/>
-    <w:lsdException w:name="Dark List Accent 2" w:semiHidden="0" w:uiPriority="70" w:unhideWhenUsed="0"/>
-    <w:lsdException w:name="Colorful Shading Accent 2" w:semiHidden="0" w:uiPriority="71" w:unhideWhenUsed="0"/>
-    <w:lsdException w:name="Colorful List Accent 2" w:semiHidden="0" w:uiPriority="72" w:unhideWhenUsed="0"/>
-    <w:lsdException w:name="Colorful Grid Accent 2" w:semiHidden="0" w:uiPriority="73" w:unhideWhenUsed="0"/>
-    <w:lsdException w:name="Light Shading Accent 3" w:semiHidden="0" w:uiPriority="60" w:unhideWhenUsed="0"/>
-    <w:lsdException w:name="Light List Accent 3" w:semiHidden="0" w:uiPriority="61" w:unhideWhenUsed="0"/>
-    <w:lsdException w:name="Light Grid Accent 3" w:semiHidden="0" w:uiPriority="62" w:unhideWhenUsed="0"/>
-    <w:lsdException w:name="Medium Shading 1 Accent 3" w:semiHidden="0" w:uiPriority="63" w:unhideWhenUsed="0"/>
-    <w:lsdException w:name="Medium Shading 2 Accent 3" w:semiHidden="0" w:uiPriority="64" w:unhideWhenUsed="0"/>
-    <w:lsdException w:name="Medium List 1 Accent 3" w:semiHidden="0" w:uiPriority="65" w:unhideWhenUsed="0"/>
-    <w:lsdException w:name="Medium List 2 Accent 3" w:semiHidden="0" w:uiPriority="66" w:unhideWhenUsed="0"/>
-    <w:lsdException w:name="Medium Grid 1 Accent 3" w:semiHidden="0" w:uiPriority="67" w:unhideWhenUsed="0"/>
-    <w:lsdException w:name="Medium Grid 2 Accent 3" w:semiHidden="0" w:uiPriority="68" w:unhideWhenUsed="0"/>
-    <w:lsdException w:name="Medium Grid 3 Accent 3" w:semiHidden="0" w:uiPriority="69" w:unhideWhenUsed="0"/>
-    <w:lsdException w:name="Dark List Accent 3" w:semiHidden="0" w:uiPriority="70" w:unhideWhenUsed="0"/>
-    <w:lsdException w:name="Colorful Shading Accent 3" w:semiHidden="0" w:uiPriority="71" w:unhideWhenUsed="0"/>
-    <w:lsdException w:name="Colorful List Accent 3" w:semiHidden="0" w:uiPriority="72" w:unhideWhenUsed="0"/>
-    <w:lsdException w:name="Colorful Grid Accent 3" w:semiHidden="0" w:uiPriority="73" w:unhideWhenUsed="0"/>
-    <w:lsdException w:name="Light Shading Accent 4" w:semiHidden="0" w:uiPriority="60" w:unhideWhenUsed="0"/>
-    <w:lsdException w:name="Light List Accent 4" w:semiHidden="0" w:uiPriority="61" w:unhideWhenUsed="0"/>
-    <w:lsdException w:name="Light Grid Accent 4" w:semiHidden="0" w:uiPriority="62" w:unhideWhenUsed="0"/>
-    <w:lsdException w:name="Medium Shading 1 Accent 4" w:semiHidden="0" w:uiPriority="63" w:unhideWhenUsed="0"/>
-    <w:lsdException w:name="Medium Shading 2 Accent 4" w:semiHidden="0" w:uiPriority="64" w:unhideWhenUsed="0"/>
-    <w:lsdException w:name="Medium List 1 Accent 4" w:semiHidden="0" w:uiPriority="65" w:unhideWhenUsed="0"/>
-    <w:lsdException w:name="Medium List 2 Accent 4" w:semiHidden="0" w:uiPriority="66" w:unhideWhenUsed="0"/>
-    <w:lsdException w:name="Medium Grid 1 Accent 4" w:semiHidden="0" w:uiPriority="67" w:unhideWhenUsed="0"/>
-    <w:lsdException w:name="Medium Grid 2 Accent 4" w:semiHidden="0" w:uiPriority="68" w:unhideWhenUsed="0"/>
-    <w:lsdException w:name="Medium Grid 3 Accent 4" w:semiHidden="0" w:uiPriority="69" w:unhideWhenUsed="0"/>
-    <w:lsdException w:name="Dark List Accent 4" w:semiHidden="0" w:uiPriority="70" w:unhideWhenUsed="0"/>
-    <w:lsdException w:name="Colorful Shading Accent 4" w:semiHidden="0" w:uiPriority="71" w:unhideWhenUsed="0"/>
-    <w:lsdException w:name="Colorful List Accent 4" w:semiHidden="0" w:uiPriority="72" w:unhideWhenUsed="0"/>
-    <w:lsdException w:name="Colorful Grid Accent 4" w:semiHidden="0" w:uiPriority="73" w:unhideWhenUsed="0"/>
-    <w:lsdException w:name="Light Shading Accent 5" w:semiHidden="0" w:uiPriority="60" w:unhideWhenUsed="0"/>
-    <w:lsdException w:name="Light List Accent 5" w:semiHidden="0" w:uiPriority="61" w:unhideWhenUsed="0"/>
-    <w:lsdException w:name="Light Grid Accent 5" w:semiHidden="0" w:uiPriority="62" w:unhideWhenUsed="0"/>
-    <w:lsdException w:name="Medium Shading 1 Accent 5" w:semiHidden="0" w:uiPriority="63" w:unhideWhenUsed="0"/>
-    <w:lsdException w:name="Medium Shading 2 Accent 5" w:semiHidden="0" w:uiPriority="64" w:unhideWhenUsed="0"/>
-    <w:lsdException w:name="Medium List 1 Accent 5" w:semiHidden="0" w:uiPriority="65" w:unhideWhenUsed="0"/>
-    <w:lsdException w:name="Medium List 2 Accent 5" w:semiHidden="0" w:uiPriority="66" w:unhideWhenUsed="0"/>
-    <w:lsdException w:name="Medium Grid 1 Accent 5" w:semiHidden="0" w:uiPriority="67" w:unhideWhenUsed="0"/>
-    <w:lsdException w:name="Medium Grid 2 Accent 5" w:semiHidden="0" w:uiPriority="68" w:unhideWhenUsed="0"/>
-    <w:lsdException w:name="Medium Grid 3 Accent 5" w:semiHidden="0" w:uiPriority="69" w:unhideWhenUsed="0"/>
-    <w:lsdException w:name="Dark List Accent 5" w:semiHidden="0" w:uiPriority="70" w:unhideWhenUsed="0"/>
-    <w:lsdException w:name="Colorful Shading Accent 5" w:semiHidden="0" w:uiPriority="71" w:unhideWhenUsed="0"/>
-    <w:lsdException w:name="Colorful List Accent 5" w:semiHidden="0" w:uiPriority="72" w:unhideWhenUsed="0"/>
-    <w:lsdException w:name="Colorful Grid Accent 5" w:semiHidden="0" w:uiPriority="73" w:unhideWhenUsed="0"/>
-    <w:lsdException w:name="Light Shading Accent 6" w:semiHidden="0" w:uiPriority="60" w:unhideWhenUsed="0"/>
-    <w:lsdException w:name="Light List Accent 6" w:semiHidden="0" w:uiPriority="61" w:unhideWhenUsed="0"/>
-    <w:lsdException w:name="Light Grid Accent 6" w:semiHidden="0" w:uiPriority="62" w:unhideWhenUsed="0"/>
-    <w:lsdException w:name="Medium Shading 1 Accent 6" w:semiHidden="0" w:uiPriority="63" w:unhideWhenUsed="0"/>
-    <w:lsdException w:name="Medium Shading 2 Accent 6" w:semiHidden="0" w:uiPriority="64" w:unhideWhenUsed="0"/>
-    <w:lsdException w:name="Medium List 1 Accent 6" w:semiHidden="0" w:uiPriority="65" w:unhideWhenUsed="0"/>
-    <w:lsdException w:name="Medium List 2 Accent 6" w:semiHidden="0" w:uiPriority="66" w:unhideWhenUsed="0"/>
-    <w:lsdException w:name="Medium Grid 1 Accent 6" w:semiHidden="0" w:uiPriority="67" w:unhideWhenUsed="0"/>
-    <w:lsdException w:name="Medium Grid 2 Accent 6" w:semiHidden="0" w:uiPriority="68" w:unhideWhenUsed="0"/>
-    <w:lsdException w:name="Medium Grid 3 Accent 6" w:semiHidden="0" w:uiPriority="69" w:unhideWhenUsed="0"/>
-    <w:lsdException w:name="Dark List Accent 6" w:semiHidden="0" w:uiPriority="70" w:unhideWhenUsed="0"/>
-    <w:lsdException w:name="Colorful Shading Accent 6" w:semiHidden="0" w:uiPriority="71" w:unhideWhenUsed="0"/>
-    <w:lsdException w:name="Colorful List Accent 6" w:semiHidden="0" w:uiPriority="72" w:unhideWhenUsed="0"/>
-    <w:lsdException w:name="Colorful Grid Accent 6" w:semiHidden="0" w:uiPriority="73" w:unhideWhenUsed="0"/>
-    <w:lsdException w:name="Subtle Emphasis" w:semiHidden="0" w:uiPriority="19" w:unhideWhenUsed="0" w:qFormat="1"/>
-    <w:lsdException w:name="Intense Emphasis" w:semiHidden="0" w:uiPriority="21" w:unhideWhenUsed="0" w:qFormat="1"/>
-    <w:lsdException w:name="Subtle Reference" w:semiHidden="0" w:uiPriority="31" w:unhideWhenUsed="0" w:qFormat="1"/>
-    <w:lsdException w:name="Intense Reference" w:semiHidden="0" w:uiPriority="32" w:unhideWhenUsed="0" w:qFormat="1"/>
-    <w:lsdException w:name="Book Title" w:semiHidden="0" w:uiPriority="33" w:unhideWhenUsed="0" w:qFormat="1"/>
-    <w:lsdException w:name="Bibliography" w:uiPriority="37"/>
-    <w:lsdException w:name="TOC Heading" w:uiPriority="39" w:qFormat="1"/>
+  <w:latentStyles w:defLockedState="0" w:defUIPriority="99" w:defSemiHidden="0" w:defUnhideWhenUsed="0" w:defQFormat="0" w:count="375">
+    <w:lsdException w:name="Normal" w:uiPriority="0" w:qFormat="1"/>
+    <w:lsdException w:name="heading 1" w:uiPriority="9" w:qFormat="1"/>
+    <w:lsdException w:name="heading 2" w:semiHidden="1" w:uiPriority="9" w:unhideWhenUsed="1" w:qFormat="1"/>
+    <w:lsdException w:name="heading 3" w:semiHidden="1" w:uiPriority="9" w:unhideWhenUsed="1" w:qFormat="1"/>
+    <w:lsdException w:name="heading 4" w:semiHidden="1" w:uiPriority="9" w:unhideWhenUsed="1" w:qFormat="1"/>
+    <w:lsdException w:name="heading 5" w:semiHidden="1" w:uiPriority="9" w:unhideWhenUsed="1" w:qFormat="1"/>
+    <w:lsdException w:name="heading 6" w:semiHidden="1" w:uiPriority="9" w:unhideWhenUsed="1" w:qFormat="1"/>
+    <w:lsdException w:name="heading 7" w:semiHidden="1" w:uiPriority="9" w:unhideWhenUsed="1" w:qFormat="1"/>
+    <w:lsdException w:name="heading 8" w:semiHidden="1" w:uiPriority="9" w:unhideWhenUsed="1" w:qFormat="1"/>
+    <w:lsdException w:name="heading 9" w:semiHidden="1" w:uiPriority="9" w:unhideWhenUsed="1" w:qFormat="1"/>
+    <w:lsdException w:name="index 1" w:semiHidden="1" w:unhideWhenUsed="1"/>
+    <w:lsdException w:name="index 2" w:semiHidden="1" w:unhideWhenUsed="1"/>
+    <w:lsdException w:name="index 3" w:semiHidden="1" w:unhideWhenUsed="1"/>
+    <w:lsdException w:name="index 4" w:semiHidden="1" w:unhideWhenUsed="1"/>
+    <w:lsdException w:name="index 5" w:semiHidden="1" w:unhideWhenUsed="1"/>
+    <w:lsdException w:name="index 6" w:semiHidden="1" w:unhideWhenUsed="1"/>
+    <w:lsdException w:name="index 7" w:semiHidden="1" w:unhideWhenUsed="1"/>
+    <w:lsdException w:name="index 8" w:semiHidden="1" w:unhideWhenUsed="1"/>
+    <w:lsdException w:name="index 9" w:semiHidden="1" w:unhideWhenUsed="1"/>
+    <w:lsdException w:name="toc 1" w:semiHidden="1" w:uiPriority="39" w:unhideWhenUsed="1"/>
+    <w:lsdException w:name="toc 2" w:semiHidden="1" w:uiPriority="39" w:unhideWhenUsed="1"/>
+    <w:lsdException w:name="toc 3" w:semiHidden="1" w:uiPriority="39" w:unhideWhenUsed="1"/>
+    <w:lsdException w:name="toc 4" w:semiHidden="1" w:uiPriority="39" w:unhideWhenUsed="1"/>
+    <w:lsdException w:name="toc 5" w:semiHidden="1" w:uiPriority="39" w:unhideWhenUsed="1"/>
+    <w:lsdException w:name="toc 6" w:semiHidden="1" w:uiPriority="39" w:unhideWhenUsed="1"/>
+    <w:lsdException w:name="toc 7" w:semiHidden="1" w:uiPriority="39" w:unhideWhenUsed="1"/>
+    <w:lsdException w:name="toc 8" w:semiHidden="1" w:uiPriority="39" w:unhideWhenUsed="1"/>
+    <w:lsdException w:name="toc 9" w:semiHidden="1" w:uiPriority="39" w:unhideWhenUsed="1"/>
+    <w:lsdException w:name="Normal Indent" w:semiHidden="1" w:unhideWhenUsed="1"/>
+    <w:lsdException w:name="footnote text" w:semiHidden="1" w:unhideWhenUsed="1"/>
+    <w:lsdException w:name="annotation text" w:semiHidden="1" w:unhideWhenUsed="1"/>
+    <w:lsdException w:name="header" w:semiHidden="1" w:unhideWhenUsed="1"/>
+    <w:lsdException w:name="footer" w:semiHidden="1" w:unhideWhenUsed="1"/>
+    <w:lsdException w:name="index heading" w:semiHidden="1" w:unhideWhenUsed="1"/>
+    <w:lsdException w:name="caption" w:semiHidden="1" w:uiPriority="35" w:unhideWhenUsed="1" w:qFormat="1"/>
+    <w:lsdException w:name="table of figures" w:semiHidden="1" w:unhideWhenUsed="1"/>
+    <w:lsdException w:name="envelope address" w:semiHidden="1" w:unhideWhenUsed="1"/>
+    <w:lsdException w:name="envelope return" w:semiHidden="1" w:unhideWhenUsed="1"/>
+    <w:lsdException w:name="footnote reference" w:semiHidden="1" w:unhideWhenUsed="1"/>
+    <w:lsdException w:name="annotation reference" w:semiHidden="1" w:unhideWhenUsed="1"/>
+    <w:lsdException w:name="line number" w:semiHidden="1" w:unhideWhenUsed="1"/>
+    <w:lsdException w:name="page number" w:semiHidden="1" w:unhideWhenUsed="1"/>
+    <w:lsdException w:name="endnote reference" w:semiHidden="1" w:unhideWhenUsed="1"/>
+    <w:lsdException w:name="endnote text" w:semiHidden="1" w:unhideWhenUsed="1"/>
+    <w:lsdException w:name="table of authorities" w:semiHidden="1" w:unhideWhenUsed="1"/>
+    <w:lsdException w:name="macro" w:semiHidden="1" w:unhideWhenUsed="1"/>
+    <w:lsdException w:name="toa heading" w:semiHidden="1" w:unhideWhenUsed="1"/>
+    <w:lsdException w:name="List" w:semiHidden="1" w:unhideWhenUsed="1"/>
+    <w:lsdException w:name="List Bullet" w:semiHidden="1" w:unhideWhenUsed="1"/>
+    <w:lsdException w:name="List Number" w:semiHidden="1" w:unhideWhenUsed="1"/>
+    <w:lsdException w:name="List 2" w:semiHidden="1" w:unhideWhenUsed="1"/>
+    <w:lsdException w:name="List 3" w:semiHidden="1" w:unhideWhenUsed="1"/>
+    <w:lsdException w:name="List 4" w:semiHidden="1" w:unhideWhenUsed="1"/>
+    <w:lsdException w:name="List 5" w:semiHidden="1" w:unhideWhenUsed="1"/>
+    <w:lsdException w:name="List Bullet 2" w:semiHidden="1" w:unhideWhenUsed="1"/>
+    <w:lsdException w:name="List Bullet 3" w:semiHidden="1" w:unhideWhenUsed="1"/>
+    <w:lsdException w:name="List Bullet 4" w:semiHidden="1" w:unhideWhenUsed="1"/>
+    <w:lsdException w:name="List Bullet 5" w:semiHidden="1" w:unhideWhenUsed="1"/>
+    <w:lsdException w:name="List Number 2" w:semiHidden="1" w:unhideWhenUsed="1"/>
+    <w:lsdException w:name="List Number 3" w:semiHidden="1" w:unhideWhenUsed="1"/>
+    <w:lsdException w:name="List Number 4" w:semiHidden="1" w:unhideWhenUsed="1"/>
+    <w:lsdException w:name="List Number 5" w:semiHidden="1" w:unhideWhenUsed="1"/>
+    <w:lsdException w:name="Title" w:uiPriority="10" w:qFormat="1"/>
+    <w:lsdException w:name="Closing" w:semiHidden="1" w:unhideWhenUsed="1"/>
+    <w:lsdException w:name="Signature" w:semiHidden="1" w:unhideWhenUsed="1"/>
+    <w:lsdException w:name="Default Paragraph Font" w:semiHidden="1" w:uiPriority="1" w:unhideWhenUsed="1"/>
+    <w:lsdException w:name="Body Text" w:semiHidden="1" w:unhideWhenUsed="1"/>
+    <w:lsdException w:name="Body Text Indent" w:semiHidden="1" w:unhideWhenUsed="1"/>
+    <w:lsdException w:name="List Continue" w:semiHidden="1" w:unhideWhenUsed="1"/>
+    <w:lsdException w:name="List Continue 2" w:semiHidden="1" w:unhideWhenUsed="1"/>
+    <w:lsdException w:name="List Continue 3" w:semiHidden="1" w:unhideWhenUsed="1"/>
+    <w:lsdException w:name="List Continue 4" w:semiHidden="1" w:unhideWhenUsed="1"/>
+    <w:lsdException w:name="List Continue 5" w:semiHidden="1" w:unhideWhenUsed="1"/>
+    <w:lsdException w:name="Message Header" w:semiHidden="1" w:unhideWhenUsed="1"/>
+    <w:lsdException w:name="Subtitle" w:uiPriority="11" w:qFormat="1"/>
+    <w:lsdException w:name="Salutation" w:semiHidden="1" w:unhideWhenUsed="1"/>
+    <w:lsdException w:name="Date" w:semiHidden="1" w:unhideWhenUsed="1"/>
+    <w:lsdException w:name="Body Text First Indent" w:semiHidden="1" w:unhideWhenUsed="1"/>
+    <w:lsdException w:name="Body Text First Indent 2" w:semiHidden="1" w:unhideWhenUsed="1"/>
+    <w:lsdException w:name="Note Heading" w:semiHidden="1" w:unhideWhenUsed="1"/>
+    <w:lsdException w:name="Body Text 2" w:semiHidden="1" w:unhideWhenUsed="1"/>
+    <w:lsdException w:name="Body Text 3" w:semiHidden="1" w:unhideWhenUsed="1"/>
+    <w:lsdException w:name="Body Text Indent 2" w:semiHidden="1" w:unhideWhenUsed="1"/>
+    <w:lsdException w:name="Body Text Indent 3" w:semiHidden="1" w:unhideWhenUsed="1"/>
+    <w:lsdException w:name="Block Text" w:semiHidden="1" w:unhideWhenUsed="1"/>
+    <w:lsdException w:name="Hyperlink" w:semiHidden="1" w:unhideWhenUsed="1"/>
+    <w:lsdException w:name="FollowedHyperlink" w:semiHidden="1" w:unhideWhenUsed="1"/>
+    <w:lsdException w:name="Strong" w:uiPriority="22" w:qFormat="1"/>
+    <w:lsdException w:name="Emphasis" w:uiPriority="20" w:qFormat="1"/>
+    <w:lsdException w:name="Document Map" w:semiHidden="1" w:unhideWhenUsed="1"/>
+    <w:lsdException w:name="Plain Text" w:semiHidden="1" w:unhideWhenUsed="1"/>
+    <w:lsdException w:name="E-mail Signature" w:semiHidden="1" w:unhideWhenUsed="1"/>
+    <w:lsdException w:name="HTML Top of Form" w:semiHidden="1" w:unhideWhenUsed="1"/>
+    <w:lsdException w:name="HTML Bottom of Form" w:semiHidden="1" w:unhideWhenUsed="1"/>
+    <w:lsdException w:name="Normal (Web)" w:semiHidden="1" w:unhideWhenUsed="1"/>
+    <w:lsdException w:name="HTML Acronym" w:semiHidden="1" w:unhideWhenUsed="1"/>
+    <w:lsdException w:name="HTML Address" w:semiHidden="1" w:unhideWhenUsed="1"/>
+    <w:lsdException w:name="HTML Cite" w:semiHidden="1" w:unhideWhenUsed="1"/>
+    <w:lsdException w:name="HTML Code" w:semiHidden="1" w:unhideWhenUsed="1"/>
+    <w:lsdException w:name="HTML Definition" w:semiHidden="1" w:unhideWhenUsed="1"/>
+    <w:lsdException w:name="HTML Keyboard" w:semiHidden="1" w:unhideWhenUsed="1"/>
+    <w:lsdException w:name="HTML Preformatted" w:semiHidden="1" w:unhideWhenUsed="1"/>
+    <w:lsdException w:name="HTML Sample" w:semiHidden="1" w:unhideWhenUsed="1"/>
+    <w:lsdException w:name="HTML Typewriter" w:semiHidden="1" w:unhideWhenUsed="1"/>
+    <w:lsdException w:name="HTML Variable" w:semiHidden="1" w:unhideWhenUsed="1"/>
+    <w:lsdException w:name="Normal Table" w:semiHidden="1" w:unhideWhenUsed="1"/>
+    <w:lsdException w:name="annotation subject" w:semiHidden="1" w:unhideWhenUsed="1"/>
+    <w:lsdException w:name="No List" w:semiHidden="1" w:unhideWhenUsed="1"/>
+    <w:lsdException w:name="Outline List 1" w:semiHidden="1" w:unhideWhenUsed="1"/>
+    <w:lsdException w:name="Outline List 2" w:semiHidden="1" w:unhideWhenUsed="1"/>
+    <w:lsdException w:name="Outline List 3" w:semiHidden="1" w:unhideWhenUsed="1"/>
+    <w:lsdException w:name="Table Simple 1" w:semiHidden="1" w:unhideWhenUsed="1"/>
+    <w:lsdException w:name="Table Simple 2" w:semiHidden="1" w:unhideWhenUsed="1"/>
+    <w:lsdException w:name="Table Simple 3" w:semiHidden="1" w:unhideWhenUsed="1"/>
+    <w:lsdException w:name="Table Classic 1" w:semiHidden="1" w:unhideWhenUsed="1"/>
+    <w:lsdException w:name="Table Classic 2" w:semiHidden="1" w:unhideWhenUsed="1"/>
+    <w:lsdException w:name="Table Classic 3" w:semiHidden="1" w:unhideWhenUsed="1"/>
+    <w:lsdException w:name="Table Classic 4" w:semiHidden="1" w:unhideWhenUsed="1"/>
+    <w:lsdException w:name="Table Colorful 1" w:semiHidden="1" w:unhideWhenUsed="1"/>
+    <w:lsdException w:name="Table Colorful 2" w:semiHidden="1" w:unhideWhenUsed="1"/>
+    <w:lsdException w:name="Table Colorful 3" w:semiHidden="1" w:unhideWhenUsed="1"/>
+    <w:lsdException w:name="Table Columns 1" w:semiHidden="1" w:unhideWhenUsed="1"/>
+    <w:lsdException w:name="Table Columns 2" w:semiHidden="1" w:unhideWhenUsed="1"/>
+    <w:lsdException w:name="Table Columns 3" w:semiHidden="1" w:unhideWhenUsed="1"/>
+    <w:lsdException w:name="Table Columns 4" w:semiHidden="1" w:unhideWhenUsed="1"/>
+    <w:lsdException w:name="Table Columns 5" w:semiHidden="1" w:unhideWhenUsed="1"/>
+    <w:lsdException w:name="Table Grid 1" w:semiHidden="1" w:unhideWhenUsed="1"/>
+    <w:lsdException w:name="Table Grid 2" w:semiHidden="1" w:unhideWhenUsed="1"/>
+    <w:lsdException w:name="Table Grid 3" w:semiHidden="1" w:unhideWhenUsed="1"/>
+    <w:lsdException w:name="Table Grid 4" w:semiHidden="1" w:unhideWhenUsed="1"/>
+    <w:lsdException w:name="Table Grid 5" w:semiHidden="1" w:unhideWhenUsed="1"/>
+    <w:lsdException w:name="Table Grid 6" w:semiHidden="1" w:unhideWhenUsed="1"/>
+    <w:lsdException w:name="Table Grid 7" w:semiHidden="1" w:unhideWhenUsed="1"/>
+    <w:lsdException w:name="Table Grid 8" w:semiHidden="1" w:unhideWhenUsed="1"/>
+    <w:lsdException w:name="Table List 1" w:semiHidden="1" w:unhideWhenUsed="1"/>
+    <w:lsdException w:name="Table List 2" w:semiHidden="1" w:unhideWhenUsed="1"/>
+    <w:lsdException w:name="Table List 3" w:semiHidden="1" w:unhideWhenUsed="1"/>
+    <w:lsdException w:name="Table List 4" w:semiHidden="1" w:unhideWhenUsed="1"/>
+    <w:lsdException w:name="Table List 5" w:semiHidden="1" w:unhideWhenUsed="1"/>
+    <w:lsdException w:name="Table List 6" w:semiHidden="1" w:unhideWhenUsed="1"/>
+    <w:lsdException w:name="Table List 7" w:semiHidden="1" w:unhideWhenUsed="1"/>
+    <w:lsdException w:name="Table List 8" w:semiHidden="1" w:unhideWhenUsed="1"/>
+    <w:lsdException w:name="Table 3D effects 1" w:semiHidden="1" w:unhideWhenUsed="1"/>
+    <w:lsdException w:name="Table 3D effects 2" w:semiHidden="1" w:unhideWhenUsed="1"/>
+    <w:lsdException w:name="Table 3D effects 3" w:semiHidden="1" w:unhideWhenUsed="1"/>
+    <w:lsdException w:name="Table Contemporary" w:semiHidden="1" w:unhideWhenUsed="1"/>
+    <w:lsdException w:name="Table Elegant" w:semiHidden="1" w:unhideWhenUsed="1"/>
+    <w:lsdException w:name="Table Professional" w:semiHidden="1" w:unhideWhenUsed="1"/>
+    <w:lsdException w:name="Table Subtle 1" w:semiHidden="1" w:unhideWhenUsed="1"/>
+    <w:lsdException w:name="Table Subtle 2" w:semiHidden="1" w:unhideWhenUsed="1"/>
+    <w:lsdException w:name="Table Web 1" w:semiHidden="1" w:unhideWhenUsed="1"/>
+    <w:lsdException w:name="Table Web 2" w:semiHidden="1" w:unhideWhenUsed="1"/>
+    <w:lsdException w:name="Table Web 3" w:semiHidden="1" w:unhideWhenUsed="1"/>
+    <w:lsdException w:name="Balloon Text" w:semiHidden="1" w:unhideWhenUsed="1"/>
+    <w:lsdException w:name="Table Grid" w:semiHidden="1" w:uiPriority="59" w:unhideWhenUsed="1"/>
+    <w:lsdException w:name="Table Theme" w:semiHidden="1" w:unhideWhenUsed="1"/>
+    <w:lsdException w:name="Placeholder Text" w:semiHidden="1"/>
+    <w:lsdException w:name="No Spacing" w:uiPriority="1" w:qFormat="1"/>
+    <w:lsdException w:name="Light Shading" w:uiPriority="60"/>
+    <w:lsdException w:name="Light List" w:uiPriority="61"/>
+    <w:lsdException w:name="Light Grid" w:uiPriority="62"/>
+    <w:lsdException w:name="Medium Shading 1" w:uiPriority="63"/>
+    <w:lsdException w:name="Medium Shading 2" w:uiPriority="64"/>
+    <w:lsdException w:name="Medium List 1" w:uiPriority="65"/>
+    <w:lsdException w:name="Medium List 2" w:uiPriority="66"/>
+    <w:lsdException w:name="Medium Grid 1" w:uiPriority="67"/>
+    <w:lsdException w:name="Medium Grid 2" w:uiPriority="68"/>
+    <w:lsdException w:name="Medium Grid 3" w:uiPriority="69"/>
+    <w:lsdException w:name="Dark List" w:uiPriority="70"/>
+    <w:lsdException w:name="Colorful Shading" w:uiPriority="71"/>
+    <w:lsdException w:name="Colorful List" w:uiPriority="72"/>
+    <w:lsdException w:name="Colorful Grid" w:uiPriority="73"/>
+    <w:lsdException w:name="Light Shading Accent 1" w:uiPriority="60"/>
+    <w:lsdException w:name="Light List Accent 1" w:uiPriority="61"/>
+    <w:lsdException w:name="Light Grid Accent 1" w:uiPriority="62"/>
+    <w:lsdException w:name="Medium Shading 1 Accent 1" w:uiPriority="63"/>
+    <w:lsdException w:name="Medium Shading 2 Accent 1" w:uiPriority="64"/>
+    <w:lsdException w:name="Medium List 1 Accent 1" w:uiPriority="65"/>
+    <w:lsdException w:name="Revision" w:semiHidden="1"/>
+    <w:lsdException w:name="List Paragraph" w:uiPriority="34" w:qFormat="1"/>
+    <w:lsdException w:name="Quote" w:uiPriority="29" w:qFormat="1"/>
+    <w:lsdException w:name="Intense Quote" w:uiPriority="30" w:qFormat="1"/>
+    <w:lsdException w:name="Medium List 2 Accent 1" w:uiPriority="66"/>
+    <w:lsdException w:name="Medium Grid 1 Accent 1" w:uiPriority="67"/>
+    <w:lsdException w:name="Medium Grid 2 Accent 1" w:uiPriority="68"/>
+    <w:lsdException w:name="Medium Grid 3 Accent 1" w:uiPriority="69"/>
+    <w:lsdException w:name="Dark List Accent 1" w:uiPriority="70"/>
+    <w:lsdException w:name="Colorful Shading Accent 1" w:uiPriority="71"/>
+    <w:lsdException w:name="Colorful List Accent 1" w:uiPriority="72"/>
+    <w:lsdException w:name="Colorful Grid Accent 1" w:uiPriority="73"/>
+    <w:lsdException w:name="Light Shading Accent 2" w:uiPriority="60"/>
+    <w:lsdException w:name="Light List Accent 2" w:uiPriority="61"/>
+    <w:lsdException w:name="Light Grid Accent 2" w:uiPriority="62"/>
+    <w:lsdException w:name="Medium Shading 1 Accent 2" w:uiPriority="63"/>
+    <w:lsdException w:name="Medium Shading 2 Accent 2" w:uiPriority="64"/>
+    <w:lsdException w:name="Medium List 1 Accent 2" w:uiPriority="65"/>
+    <w:lsdException w:name="Medium List 2 Accent 2" w:uiPriority="66"/>
+    <w:lsdException w:name="Medium Grid 1 Accent 2" w:uiPriority="67"/>
+    <w:lsdException w:name="Medium Grid 2 Accent 2" w:uiPriority="68"/>
+    <w:lsdException w:name="Medium Grid 3 Accent 2" w:uiPriority="69"/>
+    <w:lsdException w:name="Dark List Accent 2" w:uiPriority="70"/>
+    <w:lsdException w:name="Colorful Shading Accent 2" w:uiPriority="71"/>
+    <w:lsdException w:name="Colorful List Accent 2" w:uiPriority="72"/>
+    <w:lsdException w:name="Colorful Grid Accent 2" w:uiPriority="73"/>
+    <w:lsdException w:name="Light Shading Accent 3" w:uiPriority="60"/>
+    <w:lsdException w:name="Light List Accent 3" w:uiPriority="61"/>
+    <w:lsdException w:name="Light Grid Accent 3" w:uiPriority="62"/>
+    <w:lsdException w:name="Medium Shading 1 Accent 3" w:uiPriority="63"/>
+    <w:lsdException w:name="Medium Shading 2 Accent 3" w:uiPriority="64"/>
+    <w:lsdException w:name="Medium List 1 Accent 3" w:uiPriority="65"/>
+    <w:lsdException w:name="Medium List 2 Accent 3" w:uiPriority="66"/>
+    <w:lsdException w:name="Medium Grid 1 Accent 3" w:uiPriority="67"/>
+    <w:lsdException w:name="Medium Grid 2 Accent 3" w:uiPriority="68"/>
+    <w:lsdException w:name="Medium Grid 3 Accent 3" w:uiPriority="69"/>
+    <w:lsdException w:name="Dark List Accent 3" w:uiPriority="70"/>
+    <w:lsdException w:name="Colorful Shading Accent 3" w:uiPriority="71"/>
+    <w:lsdException w:name="Colorful List Accent 3" w:uiPriority="72"/>
+    <w:lsdException w:name="Colorful Grid Accent 3" w:uiPriority="73"/>
+    <w:lsdException w:name="Light Shading Accent 4" w:uiPriority="60"/>
+    <w:lsdException w:name="Light List Accent 4" w:uiPriority="61"/>
+    <w:lsdException w:name="Light Grid Accent 4" w:uiPriority="62"/>
+    <w:lsdException w:name="Medium Shading 1 Accent 4" w:uiPriority="63"/>
+    <w:lsdException w:name="Medium Shading 2 Accent 4" w:uiPriority="64"/>
+    <w:lsdException w:name="Medium List 1 Accent 4" w:uiPriority="65"/>
+    <w:lsdException w:name="Medium List 2 Accent 4" w:uiPriority="66"/>
+    <w:lsdException w:name="Medium Grid 1 Accent 4" w:uiPriority="67"/>
+    <w:lsdException w:name="Medium Grid 2 Accent 4" w:uiPriority="68"/>
+    <w:lsdException w:name="Medium Grid 3 Accent 4" w:uiPriority="69"/>
+    <w:lsdException w:name="Dark List Accent 4" w:uiPriority="70"/>
+    <w:lsdException w:name="Colorful Shading Accent 4" w:uiPriority="71"/>
+    <w:lsdException w:name="Colorful List Accent 4" w:uiPriority="72"/>
+    <w:lsdException w:name="Colorful Grid Accent 4" w:uiPriority="73"/>
+    <w:lsdException w:name="Light Shading Accent 5" w:uiPriority="60"/>
+    <w:lsdException w:name="Light List Accent 5" w:uiPriority="61"/>
+    <w:lsdException w:name="Light Grid Accent 5" w:uiPriority="62"/>
+    <w:lsdException w:name="Medium Shading 1 Accent 5" w:uiPriority="63"/>
+    <w:lsdException w:name="Medium Shading 2 Accent 5" w:uiPriority="64"/>
+    <w:lsdException w:name="Medium List 1 Accent 5" w:uiPriority="65"/>
+    <w:lsdException w:name="Medium List 2 Accent 5" w:uiPriority="66"/>
+    <w:lsdException w:name="Medium Grid 1 Accent 5" w:uiPriority="67"/>
+    <w:lsdException w:name="Medium Grid 2 Accent 5" w:uiPriority="68"/>
+    <w:lsdException w:name="Medium Grid 3 Accent 5" w:uiPriority="69"/>
+    <w:lsdException w:name="Dark List Accent 5" w:uiPriority="70"/>
+    <w:lsdException w:name="Colorful Shading Accent 5" w:uiPriority="71"/>
+    <w:lsdException w:name="Colorful List Accent 5" w:uiPriority="72"/>
+    <w:lsdException w:name="Colorful Grid Accent 5" w:uiPriority="73"/>
+    <w:lsdException w:name="Light Shading Accent 6" w:uiPriority="60"/>
+    <w:lsdException w:name="Light List Accent 6" w:uiPriority="61"/>
+    <w:lsdException w:name="Light Grid Accent 6" w:uiPriority="62"/>
+    <w:lsdException w:name="Medium Shading 1 Accent 6" w:uiPriority="63"/>
+    <w:lsdException w:name="Medium Shading 2 Accent 6" w:uiPriority="64"/>
+    <w:lsdException w:name="Medium List 1 Accent 6" w:uiPriority="65"/>
+    <w:lsdException w:name="Medium List 2 Accent 6" w:uiPriority="66"/>
+    <w:lsdException w:name="Medium Grid 1 Accent 6" w:uiPriority="67"/>
+    <w:lsdException w:name="Medium Grid 2 Accent 6" w:uiPriority="68"/>
+    <w:lsdException w:name="Medium Grid 3 Accent 6" w:uiPriority="69"/>
+    <w:lsdException w:name="Dark List Accent 6" w:uiPriority="70"/>
+    <w:lsdException w:name="Colorful Shading Accent 6" w:uiPriority="71"/>
+    <w:lsdException w:name="Colorful List Accent 6" w:uiPriority="72"/>
+    <w:lsdException w:name="Colorful Grid Accent 6" w:uiPriority="73"/>
+    <w:lsdException w:name="Subtle Emphasis" w:uiPriority="19" w:qFormat="1"/>
+    <w:lsdException w:name="Intense Emphasis" w:uiPriority="21" w:qFormat="1"/>
+    <w:lsdException w:name="Subtle Reference" w:uiPriority="31" w:qFormat="1"/>
+    <w:lsdException w:name="Intense Reference" w:uiPriority="32" w:qFormat="1"/>
+    <w:lsdException w:name="Book Title" w:uiPriority="33" w:qFormat="1"/>
+    <w:lsdException w:name="Bibliography" w:semiHidden="1" w:uiPriority="37" w:unhideWhenUsed="1"/>
+    <w:lsdException w:name="TOC Heading" w:semiHidden="1" w:uiPriority="39" w:unhideWhenUsed="1" w:qFormat="1"/>
+    <w:lsdException w:name="Plain Table 1" w:uiPriority="41"/>
+    <w:lsdException w:name="Plain Table 2" w:uiPriority="42"/>
+    <w:lsdException w:name="Plain Table 3" w:uiPriority="43"/>
+    <w:lsdException w:name="Plain Table 4" w:uiPriority="44"/>
+    <w:lsdException w:name="Plain Table 5" w:uiPriority="45"/>
+    <w:lsdException w:name="Grid Table Light" w:uiPriority="40"/>
+    <w:lsdException w:name="Grid Table 1 Light" w:uiPriority="46"/>
+    <w:lsdException w:name="Grid Table 2" w:uiPriority="47"/>
+    <w:lsdException w:name="Grid Table 3" w:uiPriority="48"/>
+    <w:lsdException w:name="Grid Table 4" w:uiPriority="49"/>
+    <w:lsdException w:name="Grid Table 5 Dark" w:uiPriority="50"/>
+    <w:lsdException w:name="Grid Table 6 Colorful" w:uiPriority="51"/>
+    <w:lsdException w:name="Grid Table 7 Colorful" w:uiPriority="52"/>
+    <w:lsdException w:name="Grid Table 1 Light Accent 1" w:uiPriority="46"/>
+    <w:lsdException w:name="Grid Table 2 Accent 1" w:uiPriority="47"/>
+    <w:lsdException w:name="Grid Table 3 Accent 1" w:uiPriority="48"/>
+    <w:lsdException w:name="Grid Table 4 Accent 1" w:uiPriority="49"/>
+    <w:lsdException w:name="Grid Table 5 Dark Accent 1" w:uiPriority="50"/>
+    <w:lsdException w:name="Grid Table 6 Colorful Accent 1" w:uiPriority="51"/>
+    <w:lsdException w:name="Grid Table 7 Colorful Accent 1" w:uiPriority="52"/>
+    <w:lsdException w:name="Grid Table 1 Light Accent 2" w:uiPriority="46"/>
+    <w:lsdException w:name="Grid Table 2 Accent 2" w:uiPriority="47"/>
+    <w:lsdException w:name="Grid Table 3 Accent 2" w:uiPriority="48"/>
+    <w:lsdException w:name="Grid Table 4 Accent 2" w:uiPriority="49"/>
+    <w:lsdException w:name="Grid Table 5 Dark Accent 2" w:uiPriority="50"/>
+    <w:lsdException w:name="Grid Table 6 Colorful Accent 2" w:uiPriority="51"/>
+    <w:lsdException w:name="Grid Table 7 Colorful Accent 2" w:uiPriority="52"/>
+    <w:lsdException w:name="Grid Table 1 Light Accent 3" w:uiPriority="46"/>
+    <w:lsdException w:name="Grid Table 2 Accent 3" w:uiPriority="47"/>
+    <w:lsdException w:name="Grid Table 3 Accent 3" w:uiPriority="48"/>
+    <w:lsdException w:name="Grid Table 4 Accent 3" w:uiPriority="49"/>
+    <w:lsdException w:name="Grid Table 5 Dark Accent 3" w:uiPriority="50"/>
+    <w:lsdException w:name="Grid Table 6 Colorful Accent 3" w:uiPriority="51"/>
+    <w:lsdException w:name="Grid Table 7 Colorful Accent 3" w:uiPriority="52"/>
+    <w:lsdException w:name="Grid Table 1 Light Accent 4" w:uiPriority="46"/>
+    <w:lsdException w:name="Grid Table 2 Accent 4" w:uiPriority="47"/>
+    <w:lsdException w:name="Grid Table 3 Accent 4" w:uiPriority="48"/>
+    <w:lsdException w:name="Grid Table 4 Accent 4" w:uiPriority="49"/>
+    <w:lsdException w:name="Grid Table 5 Dark Accent 4" w:uiPriority="50"/>
+    <w:lsdException w:name="Grid Table 6 Colorful Accent 4" w:uiPriority="51"/>
+    <w:lsdException w:name="Grid Table 7 Colorful Accent 4" w:uiPriority="52"/>
+    <w:lsdException w:name="Grid Table 1 Light Accent 5" w:uiPriority="46"/>
+    <w:lsdException w:name="Grid Table 2 Accent 5" w:uiPriority="47"/>
+    <w:lsdException w:name="Grid Table 3 Accent 5" w:uiPriority="48"/>
+    <w:lsdException w:name="Grid Table 4 Accent 5" w:uiPriority="49"/>
+    <w:lsdException w:name="Grid Table 5 Dark Accent 5" w:uiPriority="50"/>
+    <w:lsdException w:name="Grid Table 6 Colorful Accent 5" w:uiPriority="51"/>
+    <w:lsdException w:name="Grid Table 7 Colorful Accent 5" w:uiPriority="52"/>
+    <w:lsdException w:name="Grid Table 1 Light Accent 6" w:uiPriority="46"/>
+    <w:lsdException w:name="Grid Table 2 Accent 6" w:uiPriority="47"/>
+    <w:lsdException w:name="Grid Table 3 Accent 6" w:uiPriority="48"/>
+    <w:lsdException w:name="Grid Table 4 Accent 6" w:uiPriority="49"/>
+    <w:lsdException w:name="Grid Table 5 Dark Accent 6" w:uiPriority="50"/>
+    <w:lsdException w:name="Grid Table 6 Colorful Accent 6" w:uiPriority="51"/>
+    <w:lsdException w:name="Grid Table 7 Colorful Accent 6" w:uiPriority="52"/>
+    <w:lsdException w:name="List Table 1 Light" w:uiPriority="46"/>
+    <w:lsdException w:name="List Table 2" w:uiPriority="47"/>
+    <w:lsdException w:name="List Table 3" w:uiPriority="48"/>
+    <w:lsdException w:name="List Table 4" w:uiPriority="49"/>
+    <w:lsdException w:name="List Table 5 Dark" w:uiPriority="50"/>
+    <w:lsdException w:name="List Table 6 Colorful" w:uiPriority="51"/>
+    <w:lsdException w:name="List Table 7 Colorful" w:uiPriority="52"/>
+    <w:lsdException w:name="List Table 1 Light Accent 1" w:uiPriority="46"/>
+    <w:lsdException w:name="List Table 2 Accent 1" w:uiPriority="47"/>
+    <w:lsdException w:name="List Table 3 Accent 1" w:uiPriority="48"/>
+    <w:lsdException w:name="List Table 4 Accent 1" w:uiPriority="49"/>
+    <w:lsdException w:name="List Table 5 Dark Accent 1" w:uiPriority="50"/>
+    <w:lsdException w:name="List Table 6 Colorful Accent 1" w:uiPriority="51"/>
+    <w:lsdException w:name="List Table 7 Colorful Accent 1" w:uiPriority="52"/>
+    <w:lsdException w:name="List Table 1 Light Accent 2" w:uiPriority="46"/>
+    <w:lsdException w:name="List Table 2 Accent 2" w:uiPriority="47"/>
+    <w:lsdException w:name="List Table 3 Accent 2" w:uiPriority="48"/>
+    <w:lsdException w:name="List Table 4 Accent 2" w:uiPriority="49"/>
+    <w:lsdException w:name="List Table 5 Dark Accent 2" w:uiPriority="50"/>
+    <w:lsdException w:name="List Table 6 Colorful Accent 2" w:uiPriority="51"/>
+    <w:lsdException w:name="List Table 7 Colorful Accent 2" w:uiPriority="52"/>
+    <w:lsdException w:name="List Table 1 Light Accent 3" w:uiPriority="46"/>
+    <w:lsdException w:name="List Table 2 Accent 3" w:uiPriority="47"/>
+    <w:lsdException w:name="List Table 3 Accent 3" w:uiPriority="48"/>
+    <w:lsdException w:name="List Table 4 Accent 3" w:uiPriority="49"/>
+    <w:lsdException w:name="List Table 5 Dark Accent 3" w:uiPriority="50"/>
+    <w:lsdException w:name="List Table 6 Colorful Accent 3" w:uiPriority="51"/>
+    <w:lsdException w:name="List Table 7 Colorful Accent 3" w:uiPriority="52"/>
+    <w:lsdException w:name="List Table 1 Light Accent 4" w:uiPriority="46"/>
+    <w:lsdException w:name="List Table 2 Accent 4" w:uiPriority="47"/>
+    <w:lsdException w:name="List Table 3 Accent 4" w:uiPriority="48"/>
+    <w:lsdException w:name="List Table 4 Accent 4" w:uiPriority="49"/>
+    <w:lsdException w:name="List Table 5 Dark Accent 4" w:uiPriority="50"/>
+    <w:lsdException w:name="List Table 6 Colorful Accent 4" w:uiPriority="51"/>
+    <w:lsdException w:name="List Table 7 Colorful Accent 4" w:uiPriority="52"/>
+    <w:lsdException w:name="List Table 1 Light Accent 5" w:uiPriority="46"/>
+    <w:lsdException w:name="List Table 2 Accent 5" w:uiPriority="47"/>
+    <w:lsdException w:name="List Table 3 Accent 5" w:uiPriority="48"/>
+    <w:lsdException w:name="List Table 4 Accent 5" w:uiPriority="49"/>
+    <w:lsdException w:name="List Table 5 Dark Accent 5" w:uiPriority="50"/>
+    <w:lsdException w:name="List Table 6 Colorful Accent 5" w:uiPriority="51"/>
+    <w:lsdException w:name="List Table 7 Colorful Accent 5" w:uiPriority="52"/>
+    <w:lsdException w:name="List Table 1 Light Accent 6" w:uiPriority="46"/>
+    <w:lsdException w:name="List Table 2 Accent 6" w:uiPriority="47"/>
+    <w:lsdException w:name="List Table 3 Accent 6" w:uiPriority="48"/>
+    <w:lsdException w:name="List Table 4 Accent 6" w:uiPriority="49"/>
+    <w:lsdException w:name="List Table 5 Dark Accent 6" w:uiPriority="50"/>
+    <w:lsdException w:name="List Table 6 Colorful Accent 6" w:uiPriority="51"/>
+    <w:lsdException w:name="List Table 7 Colorful Accent 6" w:uiPriority="52"/>
+    <w:lsdException w:name="Mention" w:semiHidden="1" w:unhideWhenUsed="1"/>
+    <w:lsdException w:name="Smart Hyperlink" w:semiHidden="1" w:unhideWhenUsed="1"/>
+    <w:lsdException w:name="Hashtag" w:semiHidden="1" w:unhideWhenUsed="1"/>
+    <w:lsdException w:name="Unresolved Mention" w:semiHidden="1" w:unhideWhenUsed="1"/>
   </w:latentStyles>
   <w:style w:type="paragraph" w:default="1" w:styleId="Normal">
     <w:name w:val="Normal"/>

</xml_diff>